<commit_message>
primera parte generacion codigo (valor + print + asignacion)
</commit_message>
<xml_diff>
--- a/metalenguajes/GramáticaAtribuida.docx
+++ b/metalenguajes/GramáticaAtribuida.docx
@@ -21,8 +21,8 @@
       </w:tblPr>
       <w:tblGrid>
         <w:gridCol w:w="6191"/>
-        <w:gridCol w:w="2139"/>
-        <w:gridCol w:w="2554"/>
+        <w:gridCol w:w="2706"/>
+        <w:gridCol w:w="1987"/>
       </w:tblGrid>
       <w:tr>
         <w:tc>
@@ -55,7 +55,7 @@
         </w:tc>
         <w:tc>
           <w:tcPr>
-            <w:tcW w:w="2139" w:type="dxa"/>
+            <w:tcW w:w="2706" w:type="dxa"/>
             <w:tcBorders>
               <w:top w:val="single" w:sz="1" w:space="0" w:color="auto"/>
               <w:left w:val="single" w:sz="1" w:space="0" w:color="auto"/>
@@ -83,7 +83,7 @@
         </w:tc>
         <w:tc>
           <w:tcPr>
-            <w:tcW w:w="2554" w:type="dxa"/>
+            <w:tcW w:w="1987" w:type="dxa"/>
             <w:tcBorders>
               <w:top w:val="single" w:sz="1" w:space="0" w:color="auto"/>
               <w:left w:val="single" w:sz="1" w:space="0" w:color="auto"/>
@@ -165,7 +165,7 @@
         </w:tc>
         <w:tc>
           <w:tcPr>
-            <w:tcW w:w="2139" w:type="dxa"/>
+            <w:tcW w:w="2706" w:type="dxa"/>
             <w:tcBorders>
               <w:top w:val="single" w:sz="1" w:space="0" w:color="auto"/>
               <w:left w:val="single" w:sz="1" w:space="0" w:color="auto"/>
@@ -184,7 +184,7 @@
         </w:tc>
         <w:tc>
           <w:tcPr>
-            <w:tcW w:w="2554" w:type="dxa"/>
+            <w:tcW w:w="1987" w:type="dxa"/>
             <w:tcBorders>
               <w:top w:val="single" w:sz="1" w:space="0" w:color="auto"/>
               <w:left w:val="single" w:sz="1" w:space="0" w:color="auto"/>
@@ -233,7 +233,7 @@
         </w:tc>
         <w:tc>
           <w:tcPr>
-            <w:tcW w:w="2139" w:type="dxa"/>
+            <w:tcW w:w="2706" w:type="dxa"/>
             <w:tcBorders>
               <w:top w:val="single" w:sz="1" w:space="0" w:color="auto"/>
               <w:left w:val="single" w:sz="1" w:space="0" w:color="auto"/>
@@ -252,7 +252,7 @@
         </w:tc>
         <w:tc>
           <w:tcPr>
-            <w:tcW w:w="2554" w:type="dxa"/>
+            <w:tcW w:w="1987" w:type="dxa"/>
             <w:tcBorders>
               <w:top w:val="single" w:sz="1" w:space="0" w:color="auto"/>
               <w:left w:val="single" w:sz="1" w:space="0" w:color="auto"/>
@@ -405,7 +405,7 @@
         </w:tc>
         <w:tc>
           <w:tcPr>
-            <w:tcW w:w="2139" w:type="dxa"/>
+            <w:tcW w:w="2706" w:type="dxa"/>
             <w:tcBorders>
               <w:top w:val="single" w:sz="1" w:space="0" w:color="auto"/>
               <w:left w:val="single" w:sz="1" w:space="0" w:color="auto"/>
@@ -421,19 +421,29 @@
                 <w:lang w:val="es-ES"/>
               </w:rPr>
             </w:pPr>
-            <w:r>
-              <w:rPr>
-                <w:sz w:val="14"/>
-                <w:szCs w:val="14"/>
-                <w:lang w:val="es-ES"/>
-              </w:rPr>
-              <w:t>esTipoPrimitivo(tipo)</w:t>
+            <w:proofErr w:type="spellStart"/>
+            <w:r>
+              <w:rPr>
+                <w:sz w:val="14"/>
+                <w:szCs w:val="14"/>
+                <w:lang w:val="es-ES"/>
+              </w:rPr>
+              <w:t>esTipoPrimitivo</w:t>
+            </w:r>
+            <w:proofErr w:type="spellEnd"/>
+            <w:r>
+              <w:rPr>
+                <w:sz w:val="14"/>
+                <w:szCs w:val="14"/>
+                <w:lang w:val="es-ES"/>
+              </w:rPr>
+              <w:t>(tipo)</w:t>
             </w:r>
           </w:p>
         </w:tc>
         <w:tc>
           <w:tcPr>
-            <w:tcW w:w="2554" w:type="dxa"/>
+            <w:tcW w:w="1987" w:type="dxa"/>
             <w:tcBorders>
               <w:top w:val="single" w:sz="1" w:space="0" w:color="auto"/>
               <w:left w:val="single" w:sz="1" w:space="0" w:color="auto"/>
@@ -538,7 +548,7 @@
         </w:tc>
         <w:tc>
           <w:tcPr>
-            <w:tcW w:w="2139" w:type="dxa"/>
+            <w:tcW w:w="2706" w:type="dxa"/>
             <w:tcBorders>
               <w:top w:val="single" w:sz="1" w:space="0" w:color="auto"/>
               <w:left w:val="single" w:sz="1" w:space="0" w:color="auto"/>
@@ -554,22 +564,101 @@
                 <w:lang w:val="es-ES"/>
               </w:rPr>
             </w:pPr>
-            <w:proofErr w:type="gramStart"/>
-            <w:r>
-              <w:rPr>
-                <w:color w:val="FF0000"/>
-                <w:sz w:val="14"/>
-                <w:szCs w:val="14"/>
-                <w:lang w:val="es-ES"/>
-              </w:rPr>
-              <w:t>Variables locales???</w:t>
-            </w:r>
-            <w:proofErr w:type="gramEnd"/>
+            <w:r>
+              <w:rPr>
+                <w:sz w:val="14"/>
+                <w:szCs w:val="14"/>
+                <w:lang w:val="es-ES"/>
+              </w:rPr>
+              <w:t xml:space="preserve">Si </w:t>
+            </w:r>
+            <w:proofErr w:type="spellStart"/>
+            <w:r>
+              <w:rPr>
+                <w:sz w:val="14"/>
+                <w:szCs w:val="14"/>
+                <w:lang w:val="es-ES"/>
+              </w:rPr>
+              <w:t>definicionVariable.ambito</w:t>
+            </w:r>
+            <w:proofErr w:type="spellEnd"/>
+            <w:r>
+              <w:rPr>
+                <w:sz w:val="14"/>
+                <w:szCs w:val="14"/>
+                <w:lang w:val="es-ES"/>
+              </w:rPr>
+              <w:t xml:space="preserve"> == </w:t>
+            </w:r>
+            <w:proofErr w:type="spellStart"/>
+            <w:r>
+              <w:rPr>
+                <w:sz w:val="14"/>
+                <w:szCs w:val="14"/>
+                <w:lang w:val="es-ES"/>
+              </w:rPr>
+              <w:t>Parametro</w:t>
+            </w:r>
+            <w:proofErr w:type="spellEnd"/>
+            <w:r>
+              <w:rPr>
+                <w:sz w:val="14"/>
+                <w:szCs w:val="14"/>
+                <w:lang w:val="es-ES"/>
+              </w:rPr>
+              <w:t>:</w:t>
+            </w:r>
+          </w:p>
+          <w:p>
+            <w:pPr>
+              <w:ind w:left="708"/>
+              <w:rPr>
+                <w:sz w:val="14"/>
+                <w:szCs w:val="14"/>
+                <w:lang w:val="es-ES"/>
+              </w:rPr>
+            </w:pPr>
+            <w:proofErr w:type="spellStart"/>
+            <w:r>
+              <w:rPr>
+                <w:sz w:val="14"/>
+                <w:szCs w:val="14"/>
+                <w:lang w:val="es-ES"/>
+              </w:rPr>
+              <w:t>esTipoPrimitivo</w:t>
+            </w:r>
+            <w:proofErr w:type="spellEnd"/>
+            <w:r>
+              <w:rPr>
+                <w:sz w:val="14"/>
+                <w:szCs w:val="14"/>
+                <w:lang w:val="es-ES"/>
+              </w:rPr>
+              <w:t>(</w:t>
+            </w:r>
+            <w:proofErr w:type="spellStart"/>
+            <w:r>
+              <w:rPr>
+                <w:sz w:val="14"/>
+                <w:szCs w:val="14"/>
+                <w:lang w:val="es-ES"/>
+              </w:rPr>
+              <w:t>definicionVariable.tipo</w:t>
+            </w:r>
+            <w:proofErr w:type="spellEnd"/>
+            <w:r>
+              <w:rPr>
+                <w:sz w:val="14"/>
+                <w:szCs w:val="14"/>
+                <w:lang w:val="es-ES"/>
+              </w:rPr>
+              <w:t>)</w:t>
+            </w:r>
           </w:p>
         </w:tc>
         <w:tc>
           <w:tcPr>
-            <w:tcW w:w="2554" w:type="dxa"/>
+            <w:tcW w:w="1987" w:type="dxa"/>
             <w:tcBorders>
               <w:top w:val="single" w:sz="1" w:space="0" w:color="auto"/>
               <w:left w:val="single" w:sz="1" w:space="0" w:color="auto"/>
@@ -691,7 +780,7 @@
         </w:tc>
         <w:tc>
           <w:tcPr>
-            <w:tcW w:w="2139" w:type="dxa"/>
+            <w:tcW w:w="2706" w:type="dxa"/>
             <w:tcBorders>
               <w:top w:val="single" w:sz="1" w:space="0" w:color="auto"/>
               <w:left w:val="single" w:sz="1" w:space="0" w:color="auto"/>
@@ -710,7 +799,7 @@
         </w:tc>
         <w:tc>
           <w:tcPr>
-            <w:tcW w:w="2554" w:type="dxa"/>
+            <w:tcW w:w="1987" w:type="dxa"/>
             <w:tcBorders>
               <w:top w:val="single" w:sz="1" w:space="0" w:color="auto"/>
               <w:left w:val="single" w:sz="1" w:space="0" w:color="auto"/>
@@ -752,7 +841,7 @@
         </w:tc>
         <w:tc>
           <w:tcPr>
-            <w:tcW w:w="2139" w:type="dxa"/>
+            <w:tcW w:w="2706" w:type="dxa"/>
             <w:tcBorders>
               <w:top w:val="single" w:sz="1" w:space="0" w:color="auto"/>
               <w:left w:val="single" w:sz="1" w:space="0" w:color="auto"/>
@@ -771,7 +860,7 @@
         </w:tc>
         <w:tc>
           <w:tcPr>
-            <w:tcW w:w="2554" w:type="dxa"/>
+            <w:tcW w:w="1987" w:type="dxa"/>
             <w:tcBorders>
               <w:top w:val="single" w:sz="1" w:space="0" w:color="auto"/>
               <w:left w:val="single" w:sz="1" w:space="0" w:color="auto"/>
@@ -861,7 +950,7 @@
         </w:tc>
         <w:tc>
           <w:tcPr>
-            <w:tcW w:w="2139" w:type="dxa"/>
+            <w:tcW w:w="2706" w:type="dxa"/>
             <w:tcBorders>
               <w:top w:val="single" w:sz="1" w:space="0" w:color="auto"/>
               <w:left w:val="single" w:sz="1" w:space="0" w:color="auto"/>
@@ -880,7 +969,7 @@
         </w:tc>
         <w:tc>
           <w:tcPr>
-            <w:tcW w:w="2554" w:type="dxa"/>
+            <w:tcW w:w="1987" w:type="dxa"/>
             <w:tcBorders>
               <w:top w:val="single" w:sz="1" w:space="0" w:color="auto"/>
               <w:left w:val="single" w:sz="1" w:space="0" w:color="auto"/>
@@ -929,7 +1018,7 @@
         </w:tc>
         <w:tc>
           <w:tcPr>
-            <w:tcW w:w="2139" w:type="dxa"/>
+            <w:tcW w:w="2706" w:type="dxa"/>
             <w:tcBorders>
               <w:top w:val="single" w:sz="1" w:space="0" w:color="auto"/>
               <w:left w:val="single" w:sz="1" w:space="0" w:color="auto"/>
@@ -948,7 +1037,7 @@
         </w:tc>
         <w:tc>
           <w:tcPr>
-            <w:tcW w:w="2554" w:type="dxa"/>
+            <w:tcW w:w="1987" w:type="dxa"/>
             <w:tcBorders>
               <w:top w:val="single" w:sz="1" w:space="0" w:color="auto"/>
               <w:left w:val="single" w:sz="1" w:space="0" w:color="auto"/>
@@ -1021,7 +1110,7 @@
         </w:tc>
         <w:tc>
           <w:tcPr>
-            <w:tcW w:w="2139" w:type="dxa"/>
+            <w:tcW w:w="2706" w:type="dxa"/>
             <w:tcBorders>
               <w:top w:val="single" w:sz="1" w:space="0" w:color="auto"/>
               <w:left w:val="single" w:sz="1" w:space="0" w:color="auto"/>
@@ -1040,7 +1129,7 @@
         </w:tc>
         <w:tc>
           <w:tcPr>
-            <w:tcW w:w="2554" w:type="dxa"/>
+            <w:tcW w:w="1987" w:type="dxa"/>
             <w:tcBorders>
               <w:top w:val="single" w:sz="1" w:space="0" w:color="auto"/>
               <w:left w:val="single" w:sz="1" w:space="0" w:color="auto"/>
@@ -1113,7 +1202,7 @@
         </w:tc>
         <w:tc>
           <w:tcPr>
-            <w:tcW w:w="2139" w:type="dxa"/>
+            <w:tcW w:w="2706" w:type="dxa"/>
             <w:tcBorders>
               <w:top w:val="single" w:sz="1" w:space="0" w:color="auto"/>
               <w:left w:val="single" w:sz="1" w:space="0" w:color="auto"/>
@@ -1132,7 +1221,7 @@
         </w:tc>
         <w:tc>
           <w:tcPr>
-            <w:tcW w:w="2554" w:type="dxa"/>
+            <w:tcW w:w="1987" w:type="dxa"/>
             <w:tcBorders>
               <w:top w:val="single" w:sz="1" w:space="0" w:color="auto"/>
               <w:left w:val="single" w:sz="1" w:space="0" w:color="auto"/>
@@ -1205,7 +1294,7 @@
         </w:tc>
         <w:tc>
           <w:tcPr>
-            <w:tcW w:w="2139" w:type="dxa"/>
+            <w:tcW w:w="2706" w:type="dxa"/>
             <w:tcBorders>
               <w:top w:val="single" w:sz="1" w:space="0" w:color="auto"/>
               <w:left w:val="single" w:sz="1" w:space="0" w:color="auto"/>
@@ -1224,7 +1313,7 @@
         </w:tc>
         <w:tc>
           <w:tcPr>
-            <w:tcW w:w="2554" w:type="dxa"/>
+            <w:tcW w:w="1987" w:type="dxa"/>
             <w:tcBorders>
               <w:top w:val="single" w:sz="1" w:space="0" w:color="auto"/>
               <w:left w:val="single" w:sz="1" w:space="0" w:color="auto"/>
@@ -1329,7 +1418,7 @@
         </w:tc>
         <w:tc>
           <w:tcPr>
-            <w:tcW w:w="2139" w:type="dxa"/>
+            <w:tcW w:w="2706" w:type="dxa"/>
             <w:tcBorders>
               <w:top w:val="single" w:sz="1" w:space="0" w:color="auto"/>
               <w:left w:val="single" w:sz="1" w:space="0" w:color="auto"/>
@@ -1348,7 +1437,7 @@
         </w:tc>
         <w:tc>
           <w:tcPr>
-            <w:tcW w:w="2554" w:type="dxa"/>
+            <w:tcW w:w="1987" w:type="dxa"/>
             <w:tcBorders>
               <w:top w:val="single" w:sz="1" w:space="0" w:color="auto"/>
               <w:left w:val="single" w:sz="1" w:space="0" w:color="auto"/>
@@ -1441,13 +1530,33 @@
                 <w:szCs w:val="16"/>
                 <w:lang w:val="es-ES"/>
               </w:rPr>
-              <w:t xml:space="preserve"> campos:campo*</w:t>
+              <w:t xml:space="preserve"> </w:t>
+            </w:r>
+            <w:proofErr w:type="spellStart"/>
+            <w:r>
+              <w:rPr>
+                <w:rStyle w:val="spantipoAtt-27-c"/>
+                <w:sz w:val="16"/>
+                <w:szCs w:val="16"/>
+                <w:lang w:val="es-ES"/>
+              </w:rPr>
+              <w:t>campos:campo</w:t>
+            </w:r>
+            <w:proofErr w:type="spellEnd"/>
+            <w:r>
+              <w:rPr>
+                <w:rStyle w:val="spantipoAtt-27-c"/>
+                <w:sz w:val="16"/>
+                <w:szCs w:val="16"/>
+                <w:lang w:val="es-ES"/>
+              </w:rPr>
+              <w:t>*</w:t>
             </w:r>
           </w:p>
         </w:tc>
         <w:tc>
           <w:tcPr>
-            <w:tcW w:w="2139" w:type="dxa"/>
+            <w:tcW w:w="2706" w:type="dxa"/>
             <w:tcBorders>
               <w:top w:val="single" w:sz="1" w:space="0" w:color="auto"/>
               <w:left w:val="single" w:sz="1" w:space="0" w:color="auto"/>
@@ -1466,7 +1575,7 @@
         </w:tc>
         <w:tc>
           <w:tcPr>
-            <w:tcW w:w="2554" w:type="dxa"/>
+            <w:tcW w:w="1987" w:type="dxa"/>
             <w:tcBorders>
               <w:top w:val="single" w:sz="1" w:space="0" w:color="auto"/>
               <w:left w:val="single" w:sz="1" w:space="0" w:color="auto"/>
@@ -1539,7 +1648,7 @@
         </w:tc>
         <w:tc>
           <w:tcPr>
-            <w:tcW w:w="2139" w:type="dxa"/>
+            <w:tcW w:w="2706" w:type="dxa"/>
             <w:tcBorders>
               <w:top w:val="single" w:sz="1" w:space="0" w:color="auto"/>
               <w:left w:val="single" w:sz="1" w:space="0" w:color="auto"/>
@@ -1558,7 +1667,7 @@
         </w:tc>
         <w:tc>
           <w:tcPr>
-            <w:tcW w:w="2554" w:type="dxa"/>
+            <w:tcW w:w="1987" w:type="dxa"/>
             <w:tcBorders>
               <w:top w:val="single" w:sz="1" w:space="0" w:color="auto"/>
               <w:left w:val="single" w:sz="1" w:space="0" w:color="auto"/>
@@ -1607,7 +1716,7 @@
         </w:tc>
         <w:tc>
           <w:tcPr>
-            <w:tcW w:w="2139" w:type="dxa"/>
+            <w:tcW w:w="2706" w:type="dxa"/>
             <w:tcBorders>
               <w:top w:val="single" w:sz="1" w:space="0" w:color="auto"/>
               <w:left w:val="single" w:sz="1" w:space="0" w:color="auto"/>
@@ -1626,7 +1735,7 @@
         </w:tc>
         <w:tc>
           <w:tcPr>
-            <w:tcW w:w="2554" w:type="dxa"/>
+            <w:tcW w:w="1987" w:type="dxa"/>
             <w:tcBorders>
               <w:top w:val="single" w:sz="1" w:space="0" w:color="auto"/>
               <w:left w:val="single" w:sz="1" w:space="0" w:color="auto"/>
@@ -1731,7 +1840,7 @@
         </w:tc>
         <w:tc>
           <w:tcPr>
-            <w:tcW w:w="2139" w:type="dxa"/>
+            <w:tcW w:w="2706" w:type="dxa"/>
             <w:tcBorders>
               <w:top w:val="single" w:sz="1" w:space="0" w:color="auto"/>
               <w:left w:val="single" w:sz="1" w:space="0" w:color="auto"/>
@@ -1747,19 +1856,47 @@
                 <w:lang w:val="es-ES"/>
               </w:rPr>
             </w:pPr>
-            <w:r>
-              <w:rPr>
-                <w:sz w:val="14"/>
-                <w:szCs w:val="14"/>
-                <w:lang w:val="es-ES"/>
-              </w:rPr>
-              <w:t>esTipoPrimitivo(expresion.tipo)</w:t>
+            <w:proofErr w:type="spellStart"/>
+            <w:r>
+              <w:rPr>
+                <w:sz w:val="14"/>
+                <w:szCs w:val="14"/>
+                <w:lang w:val="es-ES"/>
+              </w:rPr>
+              <w:t>esTipoPrimitivo</w:t>
+            </w:r>
+            <w:proofErr w:type="spellEnd"/>
+            <w:r>
+              <w:rPr>
+                <w:sz w:val="14"/>
+                <w:szCs w:val="14"/>
+                <w:lang w:val="es-ES"/>
+              </w:rPr>
+              <w:t>(</w:t>
+            </w:r>
+            <w:proofErr w:type="spellStart"/>
+            <w:r>
+              <w:rPr>
+                <w:sz w:val="14"/>
+                <w:szCs w:val="14"/>
+                <w:lang w:val="es-ES"/>
+              </w:rPr>
+              <w:t>expresion.tipo</w:t>
+            </w:r>
+            <w:proofErr w:type="spellEnd"/>
+            <w:r>
+              <w:rPr>
+                <w:sz w:val="14"/>
+                <w:szCs w:val="14"/>
+                <w:lang w:val="es-ES"/>
+              </w:rPr>
+              <w:t>)</w:t>
             </w:r>
           </w:p>
         </w:tc>
         <w:tc>
           <w:tcPr>
-            <w:tcW w:w="2554" w:type="dxa"/>
+            <w:tcW w:w="1987" w:type="dxa"/>
             <w:tcBorders>
               <w:top w:val="single" w:sz="1" w:space="0" w:color="auto"/>
               <w:left w:val="single" w:sz="1" w:space="0" w:color="auto"/>
@@ -1848,7 +1985,7 @@
         </w:tc>
         <w:tc>
           <w:tcPr>
-            <w:tcW w:w="2139" w:type="dxa"/>
+            <w:tcW w:w="2706" w:type="dxa"/>
             <w:tcBorders>
               <w:top w:val="single" w:sz="1" w:space="0" w:color="auto"/>
               <w:left w:val="single" w:sz="1" w:space="0" w:color="auto"/>
@@ -1864,13 +2001,41 @@
                 <w:lang w:val="es-ES"/>
               </w:rPr>
             </w:pPr>
-            <w:r>
-              <w:rPr>
-                <w:sz w:val="14"/>
-                <w:szCs w:val="14"/>
-                <w:lang w:val="es-ES"/>
-              </w:rPr>
-              <w:t>esTipoPrimitivo(expresion.tipo)</w:t>
+            <w:proofErr w:type="spellStart"/>
+            <w:r>
+              <w:rPr>
+                <w:sz w:val="14"/>
+                <w:szCs w:val="14"/>
+                <w:lang w:val="es-ES"/>
+              </w:rPr>
+              <w:t>esTipoPrimitivo</w:t>
+            </w:r>
+            <w:proofErr w:type="spellEnd"/>
+            <w:r>
+              <w:rPr>
+                <w:sz w:val="14"/>
+                <w:szCs w:val="14"/>
+                <w:lang w:val="es-ES"/>
+              </w:rPr>
+              <w:t>(</w:t>
+            </w:r>
+            <w:proofErr w:type="spellStart"/>
+            <w:r>
+              <w:rPr>
+                <w:sz w:val="14"/>
+                <w:szCs w:val="14"/>
+                <w:lang w:val="es-ES"/>
+              </w:rPr>
+              <w:t>expresion.tipo</w:t>
+            </w:r>
+            <w:proofErr w:type="spellEnd"/>
+            <w:r>
+              <w:rPr>
+                <w:sz w:val="14"/>
+                <w:szCs w:val="14"/>
+                <w:lang w:val="es-ES"/>
+              </w:rPr>
+              <w:t>)</w:t>
             </w:r>
           </w:p>
           <w:p>
@@ -1902,7 +2067,7 @@
         </w:tc>
         <w:tc>
           <w:tcPr>
-            <w:tcW w:w="2554" w:type="dxa"/>
+            <w:tcW w:w="1987" w:type="dxa"/>
             <w:tcBorders>
               <w:top w:val="single" w:sz="1" w:space="0" w:color="auto"/>
               <w:left w:val="single" w:sz="1" w:space="0" w:color="auto"/>
@@ -2007,7 +2172,7 @@
         </w:tc>
         <w:tc>
           <w:tcPr>
-            <w:tcW w:w="2139" w:type="dxa"/>
+            <w:tcW w:w="2706" w:type="dxa"/>
             <w:tcBorders>
               <w:top w:val="single" w:sz="1" w:space="0" w:color="auto"/>
               <w:left w:val="single" w:sz="1" w:space="0" w:color="auto"/>
@@ -2048,15 +2213,7 @@
                 <w:szCs w:val="14"/>
                 <w:lang w:val="es-ES"/>
               </w:rPr>
-              <w:t>izquierda</w:t>
-            </w:r>
-            <w:r>
-              <w:rPr>
-                <w:sz w:val="14"/>
-                <w:szCs w:val="14"/>
-                <w:lang w:val="es-ES"/>
-              </w:rPr>
-              <w:t>.tipo</w:t>
+              <w:t>izquierda.tipo</w:t>
             </w:r>
             <w:proofErr w:type="spellEnd"/>
             <w:r>
@@ -2121,6 +2278,7 @@
                 <w:lang w:val="es-ES"/>
               </w:rPr>
             </w:pPr>
+            <w:proofErr w:type="spellStart"/>
             <w:r>
               <w:rPr>
                 <w:sz w:val="14"/>
@@ -2129,6 +2287,7 @@
               </w:rPr>
               <w:t>izquierda.modificable</w:t>
             </w:r>
+            <w:proofErr w:type="spellEnd"/>
             <w:r>
               <w:rPr>
                 <w:sz w:val="14"/>
@@ -2170,19 +2329,65 @@
                 <w:lang w:val="es-ES"/>
               </w:rPr>
             </w:pPr>
-            <w:r>
-              <w:rPr>
-                <w:sz w:val="14"/>
-                <w:szCs w:val="14"/>
-                <w:lang w:val="es-ES"/>
-              </w:rPr>
-              <w:t>mismoTipo(izquierda.tipo, derecha.tipo)</w:t>
+            <w:proofErr w:type="spellStart"/>
+            <w:r>
+              <w:rPr>
+                <w:sz w:val="14"/>
+                <w:szCs w:val="14"/>
+                <w:lang w:val="es-ES"/>
+              </w:rPr>
+              <w:t>mismoTipo</w:t>
+            </w:r>
+            <w:proofErr w:type="spellEnd"/>
+            <w:r>
+              <w:rPr>
+                <w:sz w:val="14"/>
+                <w:szCs w:val="14"/>
+                <w:lang w:val="es-ES"/>
+              </w:rPr>
+              <w:t>(</w:t>
+            </w:r>
+            <w:proofErr w:type="spellStart"/>
+            <w:r>
+              <w:rPr>
+                <w:sz w:val="14"/>
+                <w:szCs w:val="14"/>
+                <w:lang w:val="es-ES"/>
+              </w:rPr>
+              <w:t>izquierda.tipo</w:t>
+            </w:r>
+            <w:proofErr w:type="spellEnd"/>
+            <w:r>
+              <w:rPr>
+                <w:sz w:val="14"/>
+                <w:szCs w:val="14"/>
+                <w:lang w:val="es-ES"/>
+              </w:rPr>
+              <w:t xml:space="preserve">, </w:t>
+            </w:r>
+            <w:proofErr w:type="spellStart"/>
+            <w:r>
+              <w:rPr>
+                <w:sz w:val="14"/>
+                <w:szCs w:val="14"/>
+                <w:lang w:val="es-ES"/>
+              </w:rPr>
+              <w:t>derecha.tipo</w:t>
+            </w:r>
+            <w:proofErr w:type="spellEnd"/>
+            <w:r>
+              <w:rPr>
+                <w:sz w:val="14"/>
+                <w:szCs w:val="14"/>
+                <w:lang w:val="es-ES"/>
+              </w:rPr>
+              <w:t>)</w:t>
             </w:r>
           </w:p>
         </w:tc>
         <w:tc>
           <w:tcPr>
-            <w:tcW w:w="2554" w:type="dxa"/>
+            <w:tcW w:w="1987" w:type="dxa"/>
             <w:tcBorders>
               <w:top w:val="single" w:sz="1" w:space="0" w:color="auto"/>
               <w:left w:val="single" w:sz="1" w:space="0" w:color="auto"/>
@@ -2304,7 +2509,7 @@
         </w:tc>
         <w:tc>
           <w:tcPr>
-            <w:tcW w:w="2139" w:type="dxa"/>
+            <w:tcW w:w="2706" w:type="dxa"/>
             <w:tcBorders>
               <w:top w:val="single" w:sz="1" w:space="0" w:color="auto"/>
               <w:left w:val="single" w:sz="1" w:space="0" w:color="auto"/>
@@ -2352,7 +2557,7 @@
         </w:tc>
         <w:tc>
           <w:tcPr>
-            <w:tcW w:w="2554" w:type="dxa"/>
+            <w:tcW w:w="1987" w:type="dxa"/>
             <w:tcBorders>
               <w:top w:val="single" w:sz="1" w:space="0" w:color="auto"/>
               <w:left w:val="single" w:sz="1" w:space="0" w:color="auto"/>
@@ -2457,7 +2662,7 @@
         </w:tc>
         <w:tc>
           <w:tcPr>
-            <w:tcW w:w="2139" w:type="dxa"/>
+            <w:tcW w:w="2706" w:type="dxa"/>
             <w:tcBorders>
               <w:top w:val="single" w:sz="1" w:space="0" w:color="auto"/>
               <w:left w:val="single" w:sz="1" w:space="0" w:color="auto"/>
@@ -2505,7 +2710,7 @@
         </w:tc>
         <w:tc>
           <w:tcPr>
-            <w:tcW w:w="2554" w:type="dxa"/>
+            <w:tcW w:w="1987" w:type="dxa"/>
             <w:tcBorders>
               <w:top w:val="single" w:sz="1" w:space="0" w:color="auto"/>
               <w:left w:val="single" w:sz="1" w:space="0" w:color="auto"/>
@@ -2610,7 +2815,7 @@
         </w:tc>
         <w:tc>
           <w:tcPr>
-            <w:tcW w:w="2139" w:type="dxa"/>
+            <w:tcW w:w="2706" w:type="dxa"/>
             <w:tcBorders>
               <w:top w:val="single" w:sz="1" w:space="0" w:color="auto"/>
               <w:left w:val="single" w:sz="1" w:space="0" w:color="auto"/>
@@ -2632,7 +2837,43 @@
                 <w:szCs w:val="14"/>
                 <w:lang w:val="es-ES"/>
               </w:rPr>
-              <w:t>|params| == |definicion.params|</w:t>
+              <w:t>|</w:t>
+            </w:r>
+            <w:proofErr w:type="spellStart"/>
+            <w:r>
+              <w:rPr>
+                <w:sz w:val="14"/>
+                <w:szCs w:val="14"/>
+                <w:lang w:val="es-ES"/>
+              </w:rPr>
+              <w:t>params</w:t>
+            </w:r>
+            <w:proofErr w:type="spellEnd"/>
+            <w:r>
+              <w:rPr>
+                <w:sz w:val="14"/>
+                <w:szCs w:val="14"/>
+                <w:lang w:val="es-ES"/>
+              </w:rPr>
+              <w:t>| == |</w:t>
+            </w:r>
+            <w:proofErr w:type="spellStart"/>
+            <w:r>
+              <w:rPr>
+                <w:sz w:val="14"/>
+                <w:szCs w:val="14"/>
+                <w:lang w:val="es-ES"/>
+              </w:rPr>
+              <w:t>definicion.params</w:t>
+            </w:r>
+            <w:proofErr w:type="spellEnd"/>
+            <w:r>
+              <w:rPr>
+                <w:sz w:val="14"/>
+                <w:szCs w:val="14"/>
+                <w:lang w:val="es-ES"/>
+              </w:rPr>
+              <w:t>|</w:t>
             </w:r>
           </w:p>
           <w:p>
@@ -2642,6 +2883,7 @@
                 <w:szCs w:val="14"/>
               </w:rPr>
             </w:pPr>
+            <w:proofErr w:type="spellStart"/>
             <w:r>
               <w:rPr>
                 <w:sz w:val="14"/>
@@ -2665,7 +2907,25 @@
                 <w:szCs w:val="14"/>
                 <w:lang w:val="es-ES"/>
               </w:rPr>
-              <w:t>.tipo == definicion.params</w:t>
+              <w:t>.tipo</w:t>
+            </w:r>
+            <w:proofErr w:type="spellEnd"/>
+            <w:r>
+              <w:rPr>
+                <w:sz w:val="14"/>
+                <w:szCs w:val="14"/>
+                <w:lang w:val="es-ES"/>
+              </w:rPr>
+              <w:t xml:space="preserve"> == </w:t>
+            </w:r>
+            <w:proofErr w:type="spellStart"/>
+            <w:r>
+              <w:rPr>
+                <w:sz w:val="14"/>
+                <w:szCs w:val="14"/>
+                <w:lang w:val="es-ES"/>
+              </w:rPr>
+              <w:t>definicion.params</w:t>
             </w:r>
             <w:r>
               <w:rPr>
@@ -2684,11 +2944,12 @@
               </w:rPr>
               <w:t>.tipo</w:t>
             </w:r>
+            <w:proofErr w:type="spellEnd"/>
           </w:p>
         </w:tc>
         <w:tc>
           <w:tcPr>
-            <w:tcW w:w="2554" w:type="dxa"/>
+            <w:tcW w:w="1987" w:type="dxa"/>
             <w:tcBorders>
               <w:top w:val="single" w:sz="1" w:space="0" w:color="auto"/>
               <w:left w:val="single" w:sz="1" w:space="0" w:color="auto"/>
@@ -2777,7 +3038,7 @@
         </w:tc>
         <w:tc>
           <w:tcPr>
-            <w:tcW w:w="2139" w:type="dxa"/>
+            <w:tcW w:w="2706" w:type="dxa"/>
             <w:tcBorders>
               <w:top w:val="single" w:sz="1" w:space="0" w:color="auto"/>
               <w:left w:val="single" w:sz="1" w:space="0" w:color="auto"/>
@@ -2825,13 +3086,23 @@
                 <w:szCs w:val="14"/>
                 <w:lang w:val="es-ES"/>
               </w:rPr>
-              <w:t>= expresion.tipo</w:t>
-            </w:r>
+              <w:t xml:space="preserve">= </w:t>
+            </w:r>
+            <w:proofErr w:type="spellStart"/>
+            <w:r>
+              <w:rPr>
+                <w:sz w:val="14"/>
+                <w:szCs w:val="14"/>
+                <w:lang w:val="es-ES"/>
+              </w:rPr>
+              <w:t>expresion.tipo</w:t>
+            </w:r>
+            <w:proofErr w:type="spellEnd"/>
           </w:p>
         </w:tc>
         <w:tc>
           <w:tcPr>
-            <w:tcW w:w="2554" w:type="dxa"/>
+            <w:tcW w:w="1987" w:type="dxa"/>
             <w:tcBorders>
               <w:top w:val="single" w:sz="1" w:space="0" w:color="auto"/>
               <w:left w:val="single" w:sz="1" w:space="0" w:color="auto"/>
@@ -2880,7 +3151,7 @@
         </w:tc>
         <w:tc>
           <w:tcPr>
-            <w:tcW w:w="2139" w:type="dxa"/>
+            <w:tcW w:w="2706" w:type="dxa"/>
             <w:tcBorders>
               <w:top w:val="single" w:sz="1" w:space="0" w:color="auto"/>
               <w:left w:val="single" w:sz="1" w:space="0" w:color="auto"/>
@@ -2899,7 +3170,7 @@
         </w:tc>
         <w:tc>
           <w:tcPr>
-            <w:tcW w:w="2554" w:type="dxa"/>
+            <w:tcW w:w="1987" w:type="dxa"/>
             <w:tcBorders>
               <w:top w:val="single" w:sz="1" w:space="0" w:color="auto"/>
               <w:left w:val="single" w:sz="1" w:space="0" w:color="auto"/>
@@ -2988,7 +3259,7 @@
         </w:tc>
         <w:tc>
           <w:tcPr>
-            <w:tcW w:w="2139" w:type="dxa"/>
+            <w:tcW w:w="2706" w:type="dxa"/>
             <w:tcBorders>
               <w:top w:val="single" w:sz="1" w:space="0" w:color="auto"/>
               <w:left w:val="single" w:sz="1" w:space="0" w:color="auto"/>
@@ -3007,7 +3278,7 @@
         </w:tc>
         <w:tc>
           <w:tcPr>
-            <w:tcW w:w="2554" w:type="dxa"/>
+            <w:tcW w:w="1987" w:type="dxa"/>
             <w:tcBorders>
               <w:top w:val="single" w:sz="1" w:space="0" w:color="auto"/>
               <w:left w:val="single" w:sz="1" w:space="0" w:color="auto"/>
@@ -3130,7 +3401,7 @@
         </w:tc>
         <w:tc>
           <w:tcPr>
-            <w:tcW w:w="2139" w:type="dxa"/>
+            <w:tcW w:w="2706" w:type="dxa"/>
             <w:tcBorders>
               <w:top w:val="single" w:sz="1" w:space="0" w:color="auto"/>
               <w:left w:val="single" w:sz="1" w:space="0" w:color="auto"/>
@@ -3149,7 +3420,7 @@
         </w:tc>
         <w:tc>
           <w:tcPr>
-            <w:tcW w:w="2554" w:type="dxa"/>
+            <w:tcW w:w="1987" w:type="dxa"/>
             <w:tcBorders>
               <w:top w:val="single" w:sz="1" w:space="0" w:color="auto"/>
               <w:left w:val="single" w:sz="1" w:space="0" w:color="auto"/>
@@ -3264,7 +3535,7 @@
         </w:tc>
         <w:tc>
           <w:tcPr>
-            <w:tcW w:w="2139" w:type="dxa"/>
+            <w:tcW w:w="2706" w:type="dxa"/>
             <w:tcBorders>
               <w:top w:val="single" w:sz="1" w:space="0" w:color="auto"/>
               <w:left w:val="single" w:sz="1" w:space="0" w:color="auto"/>
@@ -3283,7 +3554,7 @@
         </w:tc>
         <w:tc>
           <w:tcPr>
-            <w:tcW w:w="2554" w:type="dxa"/>
+            <w:tcW w:w="1987" w:type="dxa"/>
             <w:tcBorders>
               <w:top w:val="single" w:sz="1" w:space="0" w:color="auto"/>
               <w:left w:val="single" w:sz="1" w:space="0" w:color="auto"/>
@@ -3400,7 +3671,7 @@
         </w:tc>
         <w:tc>
           <w:tcPr>
-            <w:tcW w:w="2139" w:type="dxa"/>
+            <w:tcW w:w="2706" w:type="dxa"/>
             <w:tcBorders>
               <w:top w:val="single" w:sz="1" w:space="0" w:color="auto"/>
               <w:left w:val="single" w:sz="1" w:space="0" w:color="auto"/>
@@ -3419,7 +3690,7 @@
         </w:tc>
         <w:tc>
           <w:tcPr>
-            <w:tcW w:w="2554" w:type="dxa"/>
+            <w:tcW w:w="1987" w:type="dxa"/>
             <w:tcBorders>
               <w:top w:val="single" w:sz="1" w:space="0" w:color="auto"/>
               <w:left w:val="single" w:sz="1" w:space="0" w:color="auto"/>
@@ -3581,7 +3852,7 @@
         </w:tc>
         <w:tc>
           <w:tcPr>
-            <w:tcW w:w="2139" w:type="dxa"/>
+            <w:tcW w:w="2706" w:type="dxa"/>
             <w:tcBorders>
               <w:top w:val="single" w:sz="1" w:space="0" w:color="auto"/>
               <w:left w:val="single" w:sz="1" w:space="0" w:color="auto"/>
@@ -3600,13 +3871,41 @@
                 <w:lang w:val="es-ES"/>
               </w:rPr>
             </w:pPr>
-            <w:r>
-              <w:rPr>
-                <w:sz w:val="14"/>
-                <w:szCs w:val="14"/>
-                <w:lang w:val="es-ES"/>
-              </w:rPr>
-              <w:t>esTipoPrimitivo(izq.tipo)</w:t>
+            <w:proofErr w:type="spellStart"/>
+            <w:r>
+              <w:rPr>
+                <w:sz w:val="14"/>
+                <w:szCs w:val="14"/>
+                <w:lang w:val="es-ES"/>
+              </w:rPr>
+              <w:t>esTipoPrimitivo</w:t>
+            </w:r>
+            <w:proofErr w:type="spellEnd"/>
+            <w:r>
+              <w:rPr>
+                <w:sz w:val="14"/>
+                <w:szCs w:val="14"/>
+                <w:lang w:val="es-ES"/>
+              </w:rPr>
+              <w:t>(</w:t>
+            </w:r>
+            <w:proofErr w:type="spellStart"/>
+            <w:r>
+              <w:rPr>
+                <w:sz w:val="14"/>
+                <w:szCs w:val="14"/>
+                <w:lang w:val="es-ES"/>
+              </w:rPr>
+              <w:t>izq.tipo</w:t>
+            </w:r>
+            <w:proofErr w:type="spellEnd"/>
+            <w:r>
+              <w:rPr>
+                <w:sz w:val="14"/>
+                <w:szCs w:val="14"/>
+                <w:lang w:val="es-ES"/>
+              </w:rPr>
+              <w:t>)</w:t>
             </w:r>
           </w:p>
           <w:p>
@@ -3620,13 +3919,41 @@
                 <w:lang w:val="es-ES"/>
               </w:rPr>
             </w:pPr>
-            <w:r>
-              <w:rPr>
-                <w:sz w:val="14"/>
-                <w:szCs w:val="14"/>
-                <w:lang w:val="es-ES"/>
-              </w:rPr>
-              <w:t>esTipoPrimitivo(der.tipo)</w:t>
+            <w:proofErr w:type="spellStart"/>
+            <w:r>
+              <w:rPr>
+                <w:sz w:val="14"/>
+                <w:szCs w:val="14"/>
+                <w:lang w:val="es-ES"/>
+              </w:rPr>
+              <w:t>esTipoPrimitivo</w:t>
+            </w:r>
+            <w:proofErr w:type="spellEnd"/>
+            <w:r>
+              <w:rPr>
+                <w:sz w:val="14"/>
+                <w:szCs w:val="14"/>
+                <w:lang w:val="es-ES"/>
+              </w:rPr>
+              <w:t>(</w:t>
+            </w:r>
+            <w:proofErr w:type="spellStart"/>
+            <w:r>
+              <w:rPr>
+                <w:sz w:val="14"/>
+                <w:szCs w:val="14"/>
+                <w:lang w:val="es-ES"/>
+              </w:rPr>
+              <w:t>der.tipo</w:t>
+            </w:r>
+            <w:proofErr w:type="spellEnd"/>
+            <w:r>
+              <w:rPr>
+                <w:sz w:val="14"/>
+                <w:szCs w:val="14"/>
+                <w:lang w:val="es-ES"/>
+              </w:rPr>
+              <w:t>)</w:t>
             </w:r>
           </w:p>
           <w:p>
@@ -3640,42 +3967,6 @@
                 <w:lang w:val="es-ES"/>
               </w:rPr>
             </w:pPr>
-            <w:r>
-              <w:rPr>
-                <w:sz w:val="14"/>
-                <w:szCs w:val="14"/>
-                <w:lang w:val="es-ES"/>
-              </w:rPr>
-              <w:t xml:space="preserve">izq.tipo </w:t>
-            </w:r>
-            <w:r>
-              <w:rPr>
-                <w:sz w:val="14"/>
-                <w:szCs w:val="14"/>
-                <w:lang w:val="es-ES"/>
-              </w:rPr>
-              <w:t>≠</w:t>
-            </w:r>
-            <w:r>
-              <w:rPr>
-                <w:sz w:val="14"/>
-                <w:szCs w:val="14"/>
-                <w:lang w:val="es-ES"/>
-              </w:rPr>
-              <w:t xml:space="preserve"> tipoChar</w:t>
-            </w:r>
-          </w:p>
-          <w:p>
-            <w:pPr>
-              <w:tabs>
-                <w:tab w:val="center" w:pos="955"/>
-              </w:tabs>
-              <w:rPr>
-                <w:sz w:val="14"/>
-                <w:szCs w:val="14"/>
-                <w:lang w:val="es-ES"/>
-              </w:rPr>
-            </w:pPr>
             <w:proofErr w:type="spellStart"/>
             <w:r>
               <w:rPr>
@@ -3683,7 +3974,7 @@
                 <w:szCs w:val="14"/>
                 <w:lang w:val="es-ES"/>
               </w:rPr>
-              <w:t>der.tipo</w:t>
+              <w:t>izq.tipo</w:t>
             </w:r>
             <w:proofErr w:type="spellEnd"/>
             <w:r>
@@ -3739,6 +4030,62 @@
                 <w:szCs w:val="14"/>
                 <w:lang w:val="es-ES"/>
               </w:rPr>
+              <w:t>der.tipo</w:t>
+            </w:r>
+            <w:proofErr w:type="spellEnd"/>
+            <w:r>
+              <w:rPr>
+                <w:sz w:val="14"/>
+                <w:szCs w:val="14"/>
+                <w:lang w:val="es-ES"/>
+              </w:rPr>
+              <w:t xml:space="preserve"> </w:t>
+            </w:r>
+            <w:r>
+              <w:rPr>
+                <w:sz w:val="14"/>
+                <w:szCs w:val="14"/>
+                <w:lang w:val="es-ES"/>
+              </w:rPr>
+              <w:t>≠</w:t>
+            </w:r>
+            <w:r>
+              <w:rPr>
+                <w:sz w:val="14"/>
+                <w:szCs w:val="14"/>
+                <w:lang w:val="es-ES"/>
+              </w:rPr>
+              <w:t xml:space="preserve"> </w:t>
+            </w:r>
+            <w:proofErr w:type="spellStart"/>
+            <w:r>
+              <w:rPr>
+                <w:sz w:val="14"/>
+                <w:szCs w:val="14"/>
+                <w:lang w:val="es-ES"/>
+              </w:rPr>
+              <w:t>tipoChar</w:t>
+            </w:r>
+            <w:proofErr w:type="spellEnd"/>
+          </w:p>
+          <w:p>
+            <w:pPr>
+              <w:tabs>
+                <w:tab w:val="center" w:pos="955"/>
+              </w:tabs>
+              <w:rPr>
+                <w:sz w:val="14"/>
+                <w:szCs w:val="14"/>
+                <w:lang w:val="es-ES"/>
+              </w:rPr>
+            </w:pPr>
+            <w:proofErr w:type="spellStart"/>
+            <w:r>
+              <w:rPr>
+                <w:sz w:val="14"/>
+                <w:szCs w:val="14"/>
+                <w:lang w:val="es-ES"/>
+              </w:rPr>
               <w:t>mismoTipo</w:t>
             </w:r>
             <w:proofErr w:type="spellEnd"/>
@@ -3790,7 +4137,7 @@
         </w:tc>
         <w:tc>
           <w:tcPr>
-            <w:tcW w:w="2554" w:type="dxa"/>
+            <w:tcW w:w="1987" w:type="dxa"/>
             <w:tcBorders>
               <w:top w:val="single" w:sz="1" w:space="0" w:color="auto"/>
               <w:left w:val="single" w:sz="1" w:space="0" w:color="auto"/>
@@ -3958,7 +4305,7 @@
         </w:tc>
         <w:tc>
           <w:tcPr>
-            <w:tcW w:w="2139" w:type="dxa"/>
+            <w:tcW w:w="2706" w:type="dxa"/>
             <w:tcBorders>
               <w:top w:val="single" w:sz="1" w:space="0" w:color="000000"/>
               <w:left w:val="single" w:sz="1" w:space="0" w:color="000000"/>
@@ -4039,7 +4386,7 @@
         </w:tc>
         <w:tc>
           <w:tcPr>
-            <w:tcW w:w="2554" w:type="dxa"/>
+            <w:tcW w:w="1987" w:type="dxa"/>
             <w:tcBorders>
               <w:top w:val="single" w:sz="1" w:space="0" w:color="000000"/>
               <w:left w:val="single" w:sz="1" w:space="0" w:color="000000"/>
@@ -4204,7 +4551,7 @@
         </w:tc>
         <w:tc>
           <w:tcPr>
-            <w:tcW w:w="2139" w:type="dxa"/>
+            <w:tcW w:w="2706" w:type="dxa"/>
             <w:tcBorders>
               <w:top w:val="single" w:sz="1" w:space="0" w:color="000000"/>
               <w:left w:val="single" w:sz="1" w:space="0" w:color="000000"/>
@@ -4408,7 +4755,7 @@
         </w:tc>
         <w:tc>
           <w:tcPr>
-            <w:tcW w:w="2554" w:type="dxa"/>
+            <w:tcW w:w="1987" w:type="dxa"/>
             <w:tcBorders>
               <w:top w:val="single" w:sz="1" w:space="0" w:color="000000"/>
               <w:left w:val="single" w:sz="1" w:space="0" w:color="000000"/>
@@ -4551,7 +4898,7 @@
         </w:tc>
         <w:tc>
           <w:tcPr>
-            <w:tcW w:w="2139" w:type="dxa"/>
+            <w:tcW w:w="2706" w:type="dxa"/>
             <w:tcBorders>
               <w:top w:val="single" w:sz="1" w:space="0" w:color="auto"/>
               <w:left w:val="single" w:sz="1" w:space="0" w:color="auto"/>
@@ -4595,7 +4942,7 @@
         </w:tc>
         <w:tc>
           <w:tcPr>
-            <w:tcW w:w="2554" w:type="dxa"/>
+            <w:tcW w:w="1987" w:type="dxa"/>
             <w:tcBorders>
               <w:top w:val="single" w:sz="1" w:space="0" w:color="auto"/>
               <w:left w:val="single" w:sz="1" w:space="0" w:color="auto"/>
@@ -4726,7 +5073,7 @@
         </w:tc>
         <w:tc>
           <w:tcPr>
-            <w:tcW w:w="2139" w:type="dxa"/>
+            <w:tcW w:w="2706" w:type="dxa"/>
             <w:tcBorders>
               <w:top w:val="single" w:sz="1" w:space="0" w:color="auto"/>
               <w:left w:val="single" w:sz="1" w:space="0" w:color="auto"/>
@@ -4794,7 +5141,7 @@
         </w:tc>
         <w:tc>
           <w:tcPr>
-            <w:tcW w:w="2554" w:type="dxa"/>
+            <w:tcW w:w="1987" w:type="dxa"/>
             <w:tcBorders>
               <w:top w:val="single" w:sz="1" w:space="0" w:color="auto"/>
               <w:left w:val="single" w:sz="1" w:space="0" w:color="auto"/>
@@ -4925,7 +5272,7 @@
         </w:tc>
         <w:tc>
           <w:tcPr>
-            <w:tcW w:w="2139" w:type="dxa"/>
+            <w:tcW w:w="2706" w:type="dxa"/>
             <w:tcBorders>
               <w:top w:val="single" w:sz="1" w:space="0" w:color="auto"/>
               <w:left w:val="single" w:sz="1" w:space="0" w:color="auto"/>
@@ -5023,7 +5370,7 @@
         </w:tc>
         <w:tc>
           <w:tcPr>
-            <w:tcW w:w="2554" w:type="dxa"/>
+            <w:tcW w:w="1987" w:type="dxa"/>
             <w:tcBorders>
               <w:top w:val="single" w:sz="1" w:space="0" w:color="auto"/>
               <w:left w:val="single" w:sz="1" w:space="0" w:color="auto"/>
@@ -5182,7 +5529,7 @@
         </w:tc>
         <w:tc>
           <w:tcPr>
-            <w:tcW w:w="2139" w:type="dxa"/>
+            <w:tcW w:w="2706" w:type="dxa"/>
             <w:tcBorders>
               <w:top w:val="single" w:sz="1" w:space="0" w:color="auto"/>
               <w:left w:val="single" w:sz="1" w:space="0" w:color="auto"/>
@@ -5291,7 +5638,7 @@
         </w:tc>
         <w:tc>
           <w:tcPr>
-            <w:tcW w:w="2554" w:type="dxa"/>
+            <w:tcW w:w="1987" w:type="dxa"/>
             <w:tcBorders>
               <w:top w:val="single" w:sz="1" w:space="0" w:color="auto"/>
               <w:left w:val="single" w:sz="1" w:space="0" w:color="auto"/>
@@ -5429,7 +5776,7 @@
         </w:tc>
         <w:tc>
           <w:tcPr>
-            <w:tcW w:w="2139" w:type="dxa"/>
+            <w:tcW w:w="2706" w:type="dxa"/>
             <w:tcBorders>
               <w:top w:val="single" w:sz="1" w:space="0" w:color="auto"/>
               <w:left w:val="single" w:sz="1" w:space="0" w:color="auto"/>
@@ -5477,7 +5824,7 @@
         </w:tc>
         <w:tc>
           <w:tcPr>
-            <w:tcW w:w="2554" w:type="dxa"/>
+            <w:tcW w:w="1987" w:type="dxa"/>
             <w:tcBorders>
               <w:top w:val="single" w:sz="1" w:space="0" w:color="auto"/>
               <w:left w:val="single" w:sz="1" w:space="0" w:color="auto"/>
@@ -5565,7 +5912,7 @@
         </w:tc>
         <w:tc>
           <w:tcPr>
-            <w:tcW w:w="2139" w:type="dxa"/>
+            <w:tcW w:w="2706" w:type="dxa"/>
             <w:tcBorders>
               <w:top w:val="single" w:sz="1" w:space="0" w:color="auto"/>
               <w:left w:val="single" w:sz="1" w:space="0" w:color="auto"/>
@@ -5584,7 +5931,7 @@
         </w:tc>
         <w:tc>
           <w:tcPr>
-            <w:tcW w:w="2554" w:type="dxa"/>
+            <w:tcW w:w="1987" w:type="dxa"/>
             <w:tcBorders>
               <w:top w:val="single" w:sz="1" w:space="0" w:color="auto"/>
               <w:left w:val="single" w:sz="1" w:space="0" w:color="auto"/>
@@ -5988,11 +6335,7 @@
           </w:tcPr>
           <w:p>
             <w:r>
-              <w:t xml:space="preserve">Indica si la expresión puede aparecer en el lado izquierdo </w:t>
-            </w:r>
-            <w:r>
-              <w:lastRenderedPageBreak/>
-              <w:t>de una asignación</w:t>
+              <w:t>Indica si la expresión puede aparecer en el lado izquierdo de una asignación</w:t>
             </w:r>
           </w:p>
         </w:tc>

</xml_diff>

<commit_message>
print con lista para permitir vacio
</commit_message>
<xml_diff>
--- a/metalenguajes/GramáticaAtribuida.docx
+++ b/metalenguajes/GramáticaAtribuida.docx
@@ -20,14 +20,14 @@
         <w:tblLook w:val="04A0" w:firstRow="1" w:lastRow="0" w:firstColumn="1" w:lastColumn="0" w:noHBand="0" w:noVBand="1"/>
       </w:tblPr>
       <w:tblGrid>
-        <w:gridCol w:w="6191"/>
-        <w:gridCol w:w="2706"/>
+        <w:gridCol w:w="5778"/>
+        <w:gridCol w:w="3119"/>
         <w:gridCol w:w="1987"/>
       </w:tblGrid>
       <w:tr>
         <w:tc>
           <w:tcPr>
-            <w:tcW w:w="6191" w:type="dxa"/>
+            <w:tcW w:w="5778" w:type="dxa"/>
             <w:tcBorders>
               <w:top w:val="single" w:sz="1" w:space="0" w:color="auto"/>
               <w:left w:val="single" w:sz="1" w:space="0" w:color="auto"/>
@@ -55,7 +55,7 @@
         </w:tc>
         <w:tc>
           <w:tcPr>
-            <w:tcW w:w="2706" w:type="dxa"/>
+            <w:tcW w:w="3119" w:type="dxa"/>
             <w:tcBorders>
               <w:top w:val="single" w:sz="1" w:space="0" w:color="auto"/>
               <w:left w:val="single" w:sz="1" w:space="0" w:color="auto"/>
@@ -113,7 +113,7 @@
       <w:tr>
         <w:tc>
           <w:tcPr>
-            <w:tcW w:w="6191" w:type="dxa"/>
+            <w:tcW w:w="5778" w:type="dxa"/>
             <w:tcBorders>
               <w:top w:val="single" w:sz="1" w:space="0" w:color="auto"/>
               <w:left w:val="single" w:sz="1" w:space="0" w:color="auto"/>
@@ -165,7 +165,7 @@
         </w:tc>
         <w:tc>
           <w:tcPr>
-            <w:tcW w:w="2706" w:type="dxa"/>
+            <w:tcW w:w="3119" w:type="dxa"/>
             <w:tcBorders>
               <w:top w:val="single" w:sz="1" w:space="0" w:color="auto"/>
               <w:left w:val="single" w:sz="1" w:space="0" w:color="auto"/>
@@ -205,7 +205,7 @@
       <w:tr>
         <w:tc>
           <w:tcPr>
-            <w:tcW w:w="6191" w:type="dxa"/>
+            <w:tcW w:w="5778" w:type="dxa"/>
             <w:tcBorders>
               <w:top w:val="single" w:sz="1" w:space="0" w:color="auto"/>
               <w:left w:val="single" w:sz="1" w:space="0" w:color="auto"/>
@@ -233,7 +233,7 @@
         </w:tc>
         <w:tc>
           <w:tcPr>
-            <w:tcW w:w="2706" w:type="dxa"/>
+            <w:tcW w:w="3119" w:type="dxa"/>
             <w:tcBorders>
               <w:top w:val="single" w:sz="1" w:space="0" w:color="auto"/>
               <w:left w:val="single" w:sz="1" w:space="0" w:color="auto"/>
@@ -273,7 +273,7 @@
       <w:tr>
         <w:tc>
           <w:tcPr>
-            <w:tcW w:w="6191" w:type="dxa"/>
+            <w:tcW w:w="5778" w:type="dxa"/>
             <w:tcBorders>
               <w:top w:val="single" w:sz="1" w:space="0" w:color="auto"/>
               <w:left w:val="single" w:sz="1" w:space="0" w:color="auto"/>
@@ -405,7 +405,7 @@
         </w:tc>
         <w:tc>
           <w:tcPr>
-            <w:tcW w:w="2706" w:type="dxa"/>
+            <w:tcW w:w="3119" w:type="dxa"/>
             <w:tcBorders>
               <w:top w:val="single" w:sz="1" w:space="0" w:color="auto"/>
               <w:left w:val="single" w:sz="1" w:space="0" w:color="auto"/>
@@ -421,23 +421,13 @@
                 <w:lang w:val="es-ES"/>
               </w:rPr>
             </w:pPr>
-            <w:proofErr w:type="spellStart"/>
-            <w:r>
-              <w:rPr>
-                <w:sz w:val="14"/>
-                <w:szCs w:val="14"/>
-                <w:lang w:val="es-ES"/>
-              </w:rPr>
-              <w:t>esTipoPrimitivo</w:t>
-            </w:r>
-            <w:proofErr w:type="spellEnd"/>
-            <w:r>
-              <w:rPr>
-                <w:sz w:val="14"/>
-                <w:szCs w:val="14"/>
-                <w:lang w:val="es-ES"/>
-              </w:rPr>
-              <w:t>(tipo)</w:t>
+            <w:r>
+              <w:rPr>
+                <w:sz w:val="14"/>
+                <w:szCs w:val="14"/>
+                <w:lang w:val="es-ES"/>
+              </w:rPr>
+              <w:t>esTipoPrimitivo(tipo)</w:t>
             </w:r>
           </w:p>
         </w:tc>
@@ -464,7 +454,7 @@
       <w:tr>
         <w:tc>
           <w:tcPr>
-            <w:tcW w:w="6191" w:type="dxa"/>
+            <w:tcW w:w="5778" w:type="dxa"/>
             <w:tcBorders>
               <w:top w:val="single" w:sz="1" w:space="0" w:color="auto"/>
               <w:left w:val="single" w:sz="1" w:space="0" w:color="auto"/>
@@ -548,7 +538,7 @@
         </w:tc>
         <w:tc>
           <w:tcPr>
-            <w:tcW w:w="2706" w:type="dxa"/>
+            <w:tcW w:w="3119" w:type="dxa"/>
             <w:tcBorders>
               <w:top w:val="single" w:sz="1" w:space="0" w:color="auto"/>
               <w:left w:val="single" w:sz="1" w:space="0" w:color="auto"/>
@@ -570,43 +560,7 @@
                 <w:szCs w:val="14"/>
                 <w:lang w:val="es-ES"/>
               </w:rPr>
-              <w:t xml:space="preserve">Si </w:t>
-            </w:r>
-            <w:proofErr w:type="spellStart"/>
-            <w:r>
-              <w:rPr>
-                <w:sz w:val="14"/>
-                <w:szCs w:val="14"/>
-                <w:lang w:val="es-ES"/>
-              </w:rPr>
-              <w:t>definicionVariable.ambito</w:t>
-            </w:r>
-            <w:proofErr w:type="spellEnd"/>
-            <w:r>
-              <w:rPr>
-                <w:sz w:val="14"/>
-                <w:szCs w:val="14"/>
-                <w:lang w:val="es-ES"/>
-              </w:rPr>
-              <w:t xml:space="preserve"> == </w:t>
-            </w:r>
-            <w:proofErr w:type="spellStart"/>
-            <w:r>
-              <w:rPr>
-                <w:sz w:val="14"/>
-                <w:szCs w:val="14"/>
-                <w:lang w:val="es-ES"/>
-              </w:rPr>
-              <w:t>Parametro</w:t>
-            </w:r>
-            <w:proofErr w:type="spellEnd"/>
-            <w:r>
-              <w:rPr>
-                <w:sz w:val="14"/>
-                <w:szCs w:val="14"/>
-                <w:lang w:val="es-ES"/>
-              </w:rPr>
-              <w:t>:</w:t>
+              <w:t>Si definicionVariable.ambito == Parametro:</w:t>
             </w:r>
           </w:p>
           <w:p>
@@ -618,41 +572,13 @@
                 <w:lang w:val="es-ES"/>
               </w:rPr>
             </w:pPr>
-            <w:proofErr w:type="spellStart"/>
-            <w:r>
-              <w:rPr>
-                <w:sz w:val="14"/>
-                <w:szCs w:val="14"/>
-                <w:lang w:val="es-ES"/>
-              </w:rPr>
-              <w:t>esTipoPrimitivo</w:t>
-            </w:r>
-            <w:proofErr w:type="spellEnd"/>
-            <w:r>
-              <w:rPr>
-                <w:sz w:val="14"/>
-                <w:szCs w:val="14"/>
-                <w:lang w:val="es-ES"/>
-              </w:rPr>
-              <w:t>(</w:t>
-            </w:r>
-            <w:proofErr w:type="spellStart"/>
-            <w:r>
-              <w:rPr>
-                <w:sz w:val="14"/>
-                <w:szCs w:val="14"/>
-                <w:lang w:val="es-ES"/>
-              </w:rPr>
-              <w:t>definicionVariable.tipo</w:t>
-            </w:r>
-            <w:proofErr w:type="spellEnd"/>
-            <w:r>
-              <w:rPr>
-                <w:sz w:val="14"/>
-                <w:szCs w:val="14"/>
-                <w:lang w:val="es-ES"/>
-              </w:rPr>
-              <w:t>)</w:t>
+            <w:r>
+              <w:rPr>
+                <w:sz w:val="14"/>
+                <w:szCs w:val="14"/>
+                <w:lang w:val="es-ES"/>
+              </w:rPr>
+              <w:t>esTipoPrimitivo(definicionVariable.tipo)</w:t>
             </w:r>
           </w:p>
         </w:tc>
@@ -679,7 +605,7 @@
       <w:tr>
         <w:tc>
           <w:tcPr>
-            <w:tcW w:w="6191" w:type="dxa"/>
+            <w:tcW w:w="5778" w:type="dxa"/>
             <w:tcBorders>
               <w:top w:val="single" w:sz="1" w:space="0" w:color="auto"/>
               <w:left w:val="single" w:sz="1" w:space="0" w:color="auto"/>
@@ -780,7 +706,7 @@
         </w:tc>
         <w:tc>
           <w:tcPr>
-            <w:tcW w:w="2706" w:type="dxa"/>
+            <w:tcW w:w="3119" w:type="dxa"/>
             <w:tcBorders>
               <w:top w:val="single" w:sz="1" w:space="0" w:color="auto"/>
               <w:left w:val="single" w:sz="1" w:space="0" w:color="auto"/>
@@ -820,7 +746,7 @@
       <w:tr>
         <w:tc>
           <w:tcPr>
-            <w:tcW w:w="6191" w:type="dxa"/>
+            <w:tcW w:w="5778" w:type="dxa"/>
             <w:tcBorders>
               <w:top w:val="single" w:sz="1" w:space="0" w:color="auto"/>
               <w:left w:val="single" w:sz="1" w:space="0" w:color="auto"/>
@@ -841,7 +767,7 @@
         </w:tc>
         <w:tc>
           <w:tcPr>
-            <w:tcW w:w="2706" w:type="dxa"/>
+            <w:tcW w:w="3119" w:type="dxa"/>
             <w:tcBorders>
               <w:top w:val="single" w:sz="1" w:space="0" w:color="auto"/>
               <w:left w:val="single" w:sz="1" w:space="0" w:color="auto"/>
@@ -881,7 +807,7 @@
       <w:tr>
         <w:tc>
           <w:tcPr>
-            <w:tcW w:w="6191" w:type="dxa"/>
+            <w:tcW w:w="5778" w:type="dxa"/>
             <w:tcBorders>
               <w:top w:val="single" w:sz="1" w:space="0" w:color="auto"/>
               <w:left w:val="single" w:sz="1" w:space="0" w:color="auto"/>
@@ -950,7 +876,7 @@
         </w:tc>
         <w:tc>
           <w:tcPr>
-            <w:tcW w:w="2706" w:type="dxa"/>
+            <w:tcW w:w="3119" w:type="dxa"/>
             <w:tcBorders>
               <w:top w:val="single" w:sz="1" w:space="0" w:color="auto"/>
               <w:left w:val="single" w:sz="1" w:space="0" w:color="auto"/>
@@ -990,7 +916,7 @@
       <w:tr>
         <w:tc>
           <w:tcPr>
-            <w:tcW w:w="6191" w:type="dxa"/>
+            <w:tcW w:w="5778" w:type="dxa"/>
             <w:tcBorders>
               <w:top w:val="single" w:sz="1" w:space="0" w:color="auto"/>
               <w:left w:val="single" w:sz="1" w:space="0" w:color="auto"/>
@@ -1018,7 +944,7 @@
         </w:tc>
         <w:tc>
           <w:tcPr>
-            <w:tcW w:w="2706" w:type="dxa"/>
+            <w:tcW w:w="3119" w:type="dxa"/>
             <w:tcBorders>
               <w:top w:val="single" w:sz="1" w:space="0" w:color="auto"/>
               <w:left w:val="single" w:sz="1" w:space="0" w:color="auto"/>
@@ -1058,7 +984,7 @@
       <w:tr>
         <w:tc>
           <w:tcPr>
-            <w:tcW w:w="6191" w:type="dxa"/>
+            <w:tcW w:w="5778" w:type="dxa"/>
             <w:tcBorders>
               <w:top w:val="single" w:sz="1" w:space="0" w:color="auto"/>
               <w:left w:val="single" w:sz="1" w:space="0" w:color="auto"/>
@@ -1110,7 +1036,7 @@
         </w:tc>
         <w:tc>
           <w:tcPr>
-            <w:tcW w:w="2706" w:type="dxa"/>
+            <w:tcW w:w="3119" w:type="dxa"/>
             <w:tcBorders>
               <w:top w:val="single" w:sz="1" w:space="0" w:color="auto"/>
               <w:left w:val="single" w:sz="1" w:space="0" w:color="auto"/>
@@ -1150,7 +1076,7 @@
       <w:tr>
         <w:tc>
           <w:tcPr>
-            <w:tcW w:w="6191" w:type="dxa"/>
+            <w:tcW w:w="5778" w:type="dxa"/>
             <w:tcBorders>
               <w:top w:val="single" w:sz="1" w:space="0" w:color="auto"/>
               <w:left w:val="single" w:sz="1" w:space="0" w:color="auto"/>
@@ -1202,7 +1128,7 @@
         </w:tc>
         <w:tc>
           <w:tcPr>
-            <w:tcW w:w="2706" w:type="dxa"/>
+            <w:tcW w:w="3119" w:type="dxa"/>
             <w:tcBorders>
               <w:top w:val="single" w:sz="1" w:space="0" w:color="auto"/>
               <w:left w:val="single" w:sz="1" w:space="0" w:color="auto"/>
@@ -1242,7 +1168,7 @@
       <w:tr>
         <w:tc>
           <w:tcPr>
-            <w:tcW w:w="6191" w:type="dxa"/>
+            <w:tcW w:w="5778" w:type="dxa"/>
             <w:tcBorders>
               <w:top w:val="single" w:sz="1" w:space="0" w:color="auto"/>
               <w:left w:val="single" w:sz="1" w:space="0" w:color="auto"/>
@@ -1294,7 +1220,7 @@
         </w:tc>
         <w:tc>
           <w:tcPr>
-            <w:tcW w:w="2706" w:type="dxa"/>
+            <w:tcW w:w="3119" w:type="dxa"/>
             <w:tcBorders>
               <w:top w:val="single" w:sz="1" w:space="0" w:color="auto"/>
               <w:left w:val="single" w:sz="1" w:space="0" w:color="auto"/>
@@ -1334,7 +1260,7 @@
       <w:tr>
         <w:tc>
           <w:tcPr>
-            <w:tcW w:w="6191" w:type="dxa"/>
+            <w:tcW w:w="5778" w:type="dxa"/>
             <w:tcBorders>
               <w:top w:val="single" w:sz="1" w:space="0" w:color="auto"/>
               <w:left w:val="single" w:sz="1" w:space="0" w:color="auto"/>
@@ -1418,7 +1344,7 @@
         </w:tc>
         <w:tc>
           <w:tcPr>
-            <w:tcW w:w="2706" w:type="dxa"/>
+            <w:tcW w:w="3119" w:type="dxa"/>
             <w:tcBorders>
               <w:top w:val="single" w:sz="1" w:space="0" w:color="auto"/>
               <w:left w:val="single" w:sz="1" w:space="0" w:color="auto"/>
@@ -1458,7 +1384,7 @@
       <w:tr>
         <w:tc>
           <w:tcPr>
-            <w:tcW w:w="6191" w:type="dxa"/>
+            <w:tcW w:w="5778" w:type="dxa"/>
             <w:tcBorders>
               <w:top w:val="single" w:sz="1" w:space="0" w:color="auto"/>
               <w:left w:val="single" w:sz="1" w:space="0" w:color="auto"/>
@@ -1530,33 +1456,13 @@
                 <w:szCs w:val="16"/>
                 <w:lang w:val="es-ES"/>
               </w:rPr>
-              <w:t xml:space="preserve"> </w:t>
-            </w:r>
-            <w:proofErr w:type="spellStart"/>
-            <w:r>
-              <w:rPr>
-                <w:rStyle w:val="spantipoAtt-27-c"/>
-                <w:sz w:val="16"/>
-                <w:szCs w:val="16"/>
-                <w:lang w:val="es-ES"/>
-              </w:rPr>
-              <w:t>campos:campo</w:t>
-            </w:r>
-            <w:proofErr w:type="spellEnd"/>
-            <w:r>
-              <w:rPr>
-                <w:rStyle w:val="spantipoAtt-27-c"/>
-                <w:sz w:val="16"/>
-                <w:szCs w:val="16"/>
-                <w:lang w:val="es-ES"/>
-              </w:rPr>
-              <w:t>*</w:t>
+              <w:t xml:space="preserve"> campos:campo*</w:t>
             </w:r>
           </w:p>
         </w:tc>
         <w:tc>
           <w:tcPr>
-            <w:tcW w:w="2706" w:type="dxa"/>
+            <w:tcW w:w="3119" w:type="dxa"/>
             <w:tcBorders>
               <w:top w:val="single" w:sz="1" w:space="0" w:color="auto"/>
               <w:left w:val="single" w:sz="1" w:space="0" w:color="auto"/>
@@ -1596,7 +1502,7 @@
       <w:tr>
         <w:tc>
           <w:tcPr>
-            <w:tcW w:w="6191" w:type="dxa"/>
+            <w:tcW w:w="5778" w:type="dxa"/>
             <w:tcBorders>
               <w:top w:val="single" w:sz="1" w:space="0" w:color="auto"/>
               <w:left w:val="single" w:sz="1" w:space="0" w:color="auto"/>
@@ -1648,7 +1554,7 @@
         </w:tc>
         <w:tc>
           <w:tcPr>
-            <w:tcW w:w="2706" w:type="dxa"/>
+            <w:tcW w:w="3119" w:type="dxa"/>
             <w:tcBorders>
               <w:top w:val="single" w:sz="1" w:space="0" w:color="auto"/>
               <w:left w:val="single" w:sz="1" w:space="0" w:color="auto"/>
@@ -1688,7 +1594,7 @@
       <w:tr>
         <w:tc>
           <w:tcPr>
-            <w:tcW w:w="6191" w:type="dxa"/>
+            <w:tcW w:w="5778" w:type="dxa"/>
             <w:tcBorders>
               <w:top w:val="single" w:sz="1" w:space="0" w:color="auto"/>
               <w:left w:val="single" w:sz="1" w:space="0" w:color="auto"/>
@@ -1716,7 +1622,7 @@
         </w:tc>
         <w:tc>
           <w:tcPr>
-            <w:tcW w:w="2706" w:type="dxa"/>
+            <w:tcW w:w="3119" w:type="dxa"/>
             <w:tcBorders>
               <w:top w:val="single" w:sz="1" w:space="0" w:color="auto"/>
               <w:left w:val="single" w:sz="1" w:space="0" w:color="auto"/>
@@ -1756,7 +1662,7 @@
       <w:tr>
         <w:tc>
           <w:tcPr>
-            <w:tcW w:w="6191" w:type="dxa"/>
+            <w:tcW w:w="5778" w:type="dxa"/>
             <w:tcBorders>
               <w:top w:val="single" w:sz="1" w:space="0" w:color="auto"/>
               <w:left w:val="single" w:sz="1" w:space="0" w:color="auto"/>
@@ -1814,11 +1720,37 @@
             </w:r>
             <w:r>
               <w:rPr>
+                <w:rStyle w:val="spannombreAtt-25-c"/>
+                <w:sz w:val="16"/>
+                <w:szCs w:val="16"/>
+                <w:lang w:val="es-ES"/>
+              </w:rPr>
+              <w:t>es</w:t>
+            </w:r>
+            <w:r>
+              <w:rPr>
                 <w:rStyle w:val="spantipoAtt-27-c"/>
                 <w:sz w:val="16"/>
                 <w:szCs w:val="16"/>
               </w:rPr>
-              <w:t xml:space="preserve">:expresion </w:t>
+              <w:t>:expresion</w:t>
+            </w:r>
+            <w:r>
+              <w:rPr>
+                <w:rStyle w:val="spantipoAtt-27-c"/>
+                <w:sz w:val="16"/>
+                <w:szCs w:val="16"/>
+                <w:lang w:val="es-ES"/>
+              </w:rPr>
+              <w:t>*</w:t>
+            </w:r>
+            <w:r>
+              <w:rPr>
+                <w:rStyle w:val="spantipoAtt-27-c"/>
+                <w:sz w:val="16"/>
+                <w:szCs w:val="16"/>
+              </w:rPr>
+              <w:t xml:space="preserve"> </w:t>
             </w:r>
             <w:r>
               <w:rPr>
@@ -1840,7 +1772,7 @@
         </w:tc>
         <w:tc>
           <w:tcPr>
-            <w:tcW w:w="2706" w:type="dxa"/>
+            <w:tcW w:w="3119" w:type="dxa"/>
             <w:tcBorders>
               <w:top w:val="single" w:sz="1" w:space="0" w:color="auto"/>
               <w:left w:val="single" w:sz="1" w:space="0" w:color="auto"/>
@@ -1856,6 +1788,14 @@
                 <w:lang w:val="es-ES"/>
               </w:rPr>
             </w:pPr>
+            <w:r>
+              <w:rPr>
+                <w:sz w:val="14"/>
+                <w:szCs w:val="14"/>
+                <w:lang w:val="es-ES"/>
+              </w:rPr>
+              <w:t xml:space="preserve">Si </w:t>
+            </w:r>
             <w:proofErr w:type="spellStart"/>
             <w:r>
               <w:rPr>
@@ -1863,6 +1803,34 @@
                 <w:szCs w:val="14"/>
                 <w:lang w:val="es-ES"/>
               </w:rPr>
+              <w:t>expresiones.size</w:t>
+            </w:r>
+            <w:proofErr w:type="spellEnd"/>
+            <w:r>
+              <w:rPr>
+                <w:sz w:val="14"/>
+                <w:szCs w:val="14"/>
+                <w:lang w:val="es-ES"/>
+              </w:rPr>
+              <w:t>() &gt; 0</w:t>
+            </w:r>
+          </w:p>
+          <w:p>
+            <w:pPr>
+              <w:ind w:left="708"/>
+              <w:rPr>
+                <w:sz w:val="14"/>
+                <w:szCs w:val="14"/>
+                <w:lang w:val="es-ES"/>
+              </w:rPr>
+            </w:pPr>
+            <w:proofErr w:type="spellStart"/>
+            <w:r>
+              <w:rPr>
+                <w:sz w:val="14"/>
+                <w:szCs w:val="14"/>
+                <w:lang w:val="es-ES"/>
+              </w:rPr>
               <w:t>esTipoPrimitivo</w:t>
             </w:r>
             <w:proofErr w:type="spellEnd"/>
@@ -1881,7 +1849,7 @@
                 <w:szCs w:val="14"/>
                 <w:lang w:val="es-ES"/>
               </w:rPr>
-              <w:t>expresion.tipo</w:t>
+              <w:t>expresiones.get</w:t>
             </w:r>
             <w:proofErr w:type="spellEnd"/>
             <w:r>
@@ -1890,7 +1858,15 @@
                 <w:szCs w:val="14"/>
                 <w:lang w:val="es-ES"/>
               </w:rPr>
-              <w:t>)</w:t>
+              <w:t>(0)</w:t>
+            </w:r>
+            <w:r>
+              <w:rPr>
+                <w:sz w:val="14"/>
+                <w:szCs w:val="14"/>
+                <w:lang w:val="es-ES"/>
+              </w:rPr>
+              <w:t>.tipo)</w:t>
             </w:r>
           </w:p>
         </w:tc>
@@ -1917,7 +1893,7 @@
       <w:tr>
         <w:tc>
           <w:tcPr>
-            <w:tcW w:w="6191" w:type="dxa"/>
+            <w:tcW w:w="5778" w:type="dxa"/>
             <w:tcBorders>
               <w:top w:val="single" w:sz="1" w:space="0" w:color="auto"/>
               <w:left w:val="single" w:sz="1" w:space="0" w:color="auto"/>
@@ -1985,7 +1961,7 @@
         </w:tc>
         <w:tc>
           <w:tcPr>
-            <w:tcW w:w="2706" w:type="dxa"/>
+            <w:tcW w:w="3119" w:type="dxa"/>
             <w:tcBorders>
               <w:top w:val="single" w:sz="1" w:space="0" w:color="auto"/>
               <w:left w:val="single" w:sz="1" w:space="0" w:color="auto"/>
@@ -2001,41 +1977,13 @@
                 <w:lang w:val="es-ES"/>
               </w:rPr>
             </w:pPr>
-            <w:proofErr w:type="spellStart"/>
-            <w:r>
-              <w:rPr>
-                <w:sz w:val="14"/>
-                <w:szCs w:val="14"/>
-                <w:lang w:val="es-ES"/>
-              </w:rPr>
-              <w:t>esTipoPrimitivo</w:t>
-            </w:r>
-            <w:proofErr w:type="spellEnd"/>
-            <w:r>
-              <w:rPr>
-                <w:sz w:val="14"/>
-                <w:szCs w:val="14"/>
-                <w:lang w:val="es-ES"/>
-              </w:rPr>
-              <w:t>(</w:t>
-            </w:r>
-            <w:proofErr w:type="spellStart"/>
-            <w:r>
-              <w:rPr>
-                <w:sz w:val="14"/>
-                <w:szCs w:val="14"/>
-                <w:lang w:val="es-ES"/>
-              </w:rPr>
-              <w:t>expresion.tipo</w:t>
-            </w:r>
-            <w:proofErr w:type="spellEnd"/>
-            <w:r>
-              <w:rPr>
-                <w:sz w:val="14"/>
-                <w:szCs w:val="14"/>
-                <w:lang w:val="es-ES"/>
-              </w:rPr>
-              <w:t>)</w:t>
+            <w:r>
+              <w:rPr>
+                <w:sz w:val="14"/>
+                <w:szCs w:val="14"/>
+                <w:lang w:val="es-ES"/>
+              </w:rPr>
+              <w:t>esTipoPrimitivo(expresion.tipo)</w:t>
             </w:r>
           </w:p>
           <w:p>
@@ -2045,23 +1993,13 @@
                 <w:szCs w:val="14"/>
               </w:rPr>
             </w:pPr>
-            <w:proofErr w:type="spellStart"/>
-            <w:r>
-              <w:rPr>
-                <w:sz w:val="14"/>
-                <w:szCs w:val="14"/>
-                <w:lang w:val="es-ES"/>
-              </w:rPr>
-              <w:t>expresion.modificable</w:t>
-            </w:r>
-            <w:proofErr w:type="spellEnd"/>
-            <w:r>
-              <w:rPr>
-                <w:sz w:val="14"/>
-                <w:szCs w:val="14"/>
-                <w:lang w:val="es-ES"/>
-              </w:rPr>
-              <w:t xml:space="preserve"> == true</w:t>
+            <w:r>
+              <w:rPr>
+                <w:sz w:val="14"/>
+                <w:szCs w:val="14"/>
+                <w:lang w:val="es-ES"/>
+              </w:rPr>
+              <w:t>expresion.modificable == true</w:t>
             </w:r>
           </w:p>
         </w:tc>
@@ -2088,7 +2026,7 @@
       <w:tr>
         <w:tc>
           <w:tcPr>
-            <w:tcW w:w="6191" w:type="dxa"/>
+            <w:tcW w:w="5778" w:type="dxa"/>
             <w:tcBorders>
               <w:top w:val="single" w:sz="1" w:space="0" w:color="auto"/>
               <w:left w:val="single" w:sz="1" w:space="0" w:color="auto"/>
@@ -2172,7 +2110,7 @@
         </w:tc>
         <w:tc>
           <w:tcPr>
-            <w:tcW w:w="2706" w:type="dxa"/>
+            <w:tcW w:w="3119" w:type="dxa"/>
             <w:tcBorders>
               <w:top w:val="single" w:sz="1" w:space="0" w:color="auto"/>
               <w:left w:val="single" w:sz="1" w:space="0" w:color="auto"/>
@@ -2188,41 +2126,13 @@
                 <w:lang w:val="es-ES"/>
               </w:rPr>
             </w:pPr>
-            <w:proofErr w:type="spellStart"/>
-            <w:r>
-              <w:rPr>
-                <w:sz w:val="14"/>
-                <w:szCs w:val="14"/>
-                <w:lang w:val="es-ES"/>
-              </w:rPr>
-              <w:t>esTipoPrimitivo</w:t>
-            </w:r>
-            <w:proofErr w:type="spellEnd"/>
-            <w:r>
-              <w:rPr>
-                <w:sz w:val="14"/>
-                <w:szCs w:val="14"/>
-                <w:lang w:val="es-ES"/>
-              </w:rPr>
-              <w:t>(</w:t>
-            </w:r>
-            <w:proofErr w:type="spellStart"/>
-            <w:r>
-              <w:rPr>
-                <w:sz w:val="14"/>
-                <w:szCs w:val="14"/>
-                <w:lang w:val="es-ES"/>
-              </w:rPr>
-              <w:t>izquierda.tipo</w:t>
-            </w:r>
-            <w:proofErr w:type="spellEnd"/>
-            <w:r>
-              <w:rPr>
-                <w:sz w:val="14"/>
-                <w:szCs w:val="14"/>
-                <w:lang w:val="es-ES"/>
-              </w:rPr>
-              <w:t>)</w:t>
+            <w:r>
+              <w:rPr>
+                <w:sz w:val="14"/>
+                <w:szCs w:val="14"/>
+                <w:lang w:val="es-ES"/>
+              </w:rPr>
+              <w:t>esTipoPrimitivo(izquierda.tipo)</w:t>
             </w:r>
           </w:p>
           <w:p>
@@ -2233,41 +2143,13 @@
                 <w:lang w:val="es-ES"/>
               </w:rPr>
             </w:pPr>
-            <w:proofErr w:type="spellStart"/>
-            <w:r>
-              <w:rPr>
-                <w:sz w:val="14"/>
-                <w:szCs w:val="14"/>
-                <w:lang w:val="es-ES"/>
-              </w:rPr>
-              <w:t>esTipoPrimitivo</w:t>
-            </w:r>
-            <w:proofErr w:type="spellEnd"/>
-            <w:r>
-              <w:rPr>
-                <w:sz w:val="14"/>
-                <w:szCs w:val="14"/>
-                <w:lang w:val="es-ES"/>
-              </w:rPr>
-              <w:t>(</w:t>
-            </w:r>
-            <w:proofErr w:type="spellStart"/>
-            <w:r>
-              <w:rPr>
-                <w:sz w:val="14"/>
-                <w:szCs w:val="14"/>
-                <w:lang w:val="es-ES"/>
-              </w:rPr>
-              <w:t>derecha.tipo</w:t>
-            </w:r>
-            <w:proofErr w:type="spellEnd"/>
-            <w:r>
-              <w:rPr>
-                <w:sz w:val="14"/>
-                <w:szCs w:val="14"/>
-                <w:lang w:val="es-ES"/>
-              </w:rPr>
-              <w:t>)</w:t>
+            <w:r>
+              <w:rPr>
+                <w:sz w:val="14"/>
+                <w:szCs w:val="14"/>
+                <w:lang w:val="es-ES"/>
+              </w:rPr>
+              <w:t>esTipoPrimitivo(derecha.tipo)</w:t>
             </w:r>
           </w:p>
           <w:p>
@@ -2278,7 +2160,6 @@
                 <w:lang w:val="es-ES"/>
               </w:rPr>
             </w:pPr>
-            <w:proofErr w:type="spellStart"/>
             <w:r>
               <w:rPr>
                 <w:sz w:val="14"/>
@@ -2287,7 +2168,6 @@
               </w:rPr>
               <w:t>izquierda.modificable</w:t>
             </w:r>
-            <w:proofErr w:type="spellEnd"/>
             <w:r>
               <w:rPr>
                 <w:sz w:val="14"/>
@@ -2329,59 +2209,13 @@
                 <w:lang w:val="es-ES"/>
               </w:rPr>
             </w:pPr>
-            <w:proofErr w:type="spellStart"/>
-            <w:r>
-              <w:rPr>
-                <w:sz w:val="14"/>
-                <w:szCs w:val="14"/>
-                <w:lang w:val="es-ES"/>
-              </w:rPr>
-              <w:t>mismoTipo</w:t>
-            </w:r>
-            <w:proofErr w:type="spellEnd"/>
-            <w:r>
-              <w:rPr>
-                <w:sz w:val="14"/>
-                <w:szCs w:val="14"/>
-                <w:lang w:val="es-ES"/>
-              </w:rPr>
-              <w:t>(</w:t>
-            </w:r>
-            <w:proofErr w:type="spellStart"/>
-            <w:r>
-              <w:rPr>
-                <w:sz w:val="14"/>
-                <w:szCs w:val="14"/>
-                <w:lang w:val="es-ES"/>
-              </w:rPr>
-              <w:t>izquierda.tipo</w:t>
-            </w:r>
-            <w:proofErr w:type="spellEnd"/>
-            <w:r>
-              <w:rPr>
-                <w:sz w:val="14"/>
-                <w:szCs w:val="14"/>
-                <w:lang w:val="es-ES"/>
-              </w:rPr>
-              <w:t xml:space="preserve">, </w:t>
-            </w:r>
-            <w:proofErr w:type="spellStart"/>
-            <w:r>
-              <w:rPr>
-                <w:sz w:val="14"/>
-                <w:szCs w:val="14"/>
-                <w:lang w:val="es-ES"/>
-              </w:rPr>
-              <w:t>derecha.tipo</w:t>
-            </w:r>
-            <w:proofErr w:type="spellEnd"/>
-            <w:r>
-              <w:rPr>
-                <w:sz w:val="14"/>
-                <w:szCs w:val="14"/>
-                <w:lang w:val="es-ES"/>
-              </w:rPr>
-              <w:t>)</w:t>
+            <w:r>
+              <w:rPr>
+                <w:sz w:val="14"/>
+                <w:szCs w:val="14"/>
+                <w:lang w:val="es-ES"/>
+              </w:rPr>
+              <w:t>mismoTipo(izquierda.tipo, derecha.tipo)</w:t>
             </w:r>
           </w:p>
         </w:tc>
@@ -2409,7 +2243,7 @@
       <w:tr>
         <w:tc>
           <w:tcPr>
-            <w:tcW w:w="6191" w:type="dxa"/>
+            <w:tcW w:w="5778" w:type="dxa"/>
             <w:tcBorders>
               <w:top w:val="single" w:sz="1" w:space="0" w:color="auto"/>
               <w:left w:val="single" w:sz="1" w:space="0" w:color="auto"/>
@@ -2509,7 +2343,7 @@
         </w:tc>
         <w:tc>
           <w:tcPr>
-            <w:tcW w:w="2706" w:type="dxa"/>
+            <w:tcW w:w="3119" w:type="dxa"/>
             <w:tcBorders>
               <w:top w:val="single" w:sz="1" w:space="0" w:color="auto"/>
               <w:left w:val="single" w:sz="1" w:space="0" w:color="auto"/>
@@ -2525,6 +2359,288 @@
                 <w:lang w:val="es-ES"/>
               </w:rPr>
             </w:pPr>
+            <w:r>
+              <w:rPr>
+                <w:sz w:val="14"/>
+                <w:szCs w:val="14"/>
+                <w:lang w:val="es-ES"/>
+              </w:rPr>
+              <w:t>condicion.tipo == TipoEntero</w:t>
+            </w:r>
+          </w:p>
+        </w:tc>
+        <w:tc>
+          <w:tcPr>
+            <w:tcW w:w="1987" w:type="dxa"/>
+            <w:tcBorders>
+              <w:top w:val="single" w:sz="1" w:space="0" w:color="auto"/>
+              <w:left w:val="single" w:sz="1" w:space="0" w:color="auto"/>
+              <w:bottom w:val="single" w:sz="1" w:space="0" w:color="auto"/>
+              <w:right w:val="single" w:sz="1" w:space="0" w:color="auto"/>
+            </w:tcBorders>
+          </w:tcPr>
+          <w:p>
+            <w:pPr>
+              <w:rPr>
+                <w:sz w:val="14"/>
+                <w:szCs w:val="14"/>
+              </w:rPr>
+            </w:pPr>
+          </w:p>
+        </w:tc>
+      </w:tr>
+      <w:tr>
+        <w:tc>
+          <w:tcPr>
+            <w:tcW w:w="5778" w:type="dxa"/>
+            <w:tcBorders>
+              <w:top w:val="single" w:sz="1" w:space="0" w:color="auto"/>
+              <w:left w:val="single" w:sz="1" w:space="0" w:color="auto"/>
+              <w:bottom w:val="single" w:sz="1" w:space="0" w:color="auto"/>
+              <w:right w:val="single" w:sz="1" w:space="0" w:color="auto"/>
+            </w:tcBorders>
+          </w:tcPr>
+          <w:p>
+            <w:pPr>
+              <w:pStyle w:val="spannodo-21"/>
+              <w:rPr>
+                <w:sz w:val="14"/>
+                <w:szCs w:val="14"/>
+              </w:rPr>
+            </w:pPr>
+            <w:r>
+              <w:rPr>
+                <w:rStyle w:val="spannodo-21-c"/>
+                <w:sz w:val="16"/>
+                <w:szCs w:val="16"/>
+              </w:rPr>
+              <w:t>while</w:t>
+            </w:r>
+            <w:r>
+              <w:rPr>
+                <w:rStyle w:val="td-10-c"/>
+                <w:sz w:val="16"/>
+                <w:szCs w:val="16"/>
+              </w:rPr>
+              <w:t>:</w:t>
+            </w:r>
+            <w:r>
+              <w:rPr>
+                <w:rStyle w:val="spantipoAtt-27-c"/>
+                <w:sz w:val="16"/>
+                <w:szCs w:val="16"/>
+              </w:rPr>
+              <w:t>sentencia</w:t>
+            </w:r>
+            <w:r>
+              <w:rPr>
+                <w:rStyle w:val="td-10-c"/>
+                <w:sz w:val="16"/>
+                <w:szCs w:val="16"/>
+              </w:rPr>
+              <w:t xml:space="preserve"> → </w:t>
+            </w:r>
+            <w:r>
+              <w:rPr>
+                <w:rStyle w:val="spannombreAtt-25-c"/>
+                <w:sz w:val="16"/>
+                <w:szCs w:val="16"/>
+              </w:rPr>
+              <w:t>condicion</w:t>
+            </w:r>
+            <w:r>
+              <w:rPr>
+                <w:rStyle w:val="spantipoAtt-27-c"/>
+                <w:sz w:val="16"/>
+                <w:szCs w:val="16"/>
+              </w:rPr>
+              <w:t xml:space="preserve">:expresion </w:t>
+            </w:r>
+            <w:r>
+              <w:rPr>
+                <w:rStyle w:val="spannombreAtt-25-c"/>
+                <w:sz w:val="16"/>
+                <w:szCs w:val="16"/>
+              </w:rPr>
+              <w:t>sentencia</w:t>
+            </w:r>
+            <w:r>
+              <w:rPr>
+                <w:rStyle w:val="spantipoAtt-27-c"/>
+                <w:sz w:val="16"/>
+                <w:szCs w:val="16"/>
+              </w:rPr>
+              <w:t>:sentencia*</w:t>
+            </w:r>
+          </w:p>
+        </w:tc>
+        <w:tc>
+          <w:tcPr>
+            <w:tcW w:w="3119" w:type="dxa"/>
+            <w:tcBorders>
+              <w:top w:val="single" w:sz="1" w:space="0" w:color="auto"/>
+              <w:left w:val="single" w:sz="1" w:space="0" w:color="auto"/>
+              <w:bottom w:val="single" w:sz="1" w:space="0" w:color="auto"/>
+              <w:right w:val="single" w:sz="1" w:space="0" w:color="auto"/>
+            </w:tcBorders>
+          </w:tcPr>
+          <w:p>
+            <w:pPr>
+              <w:rPr>
+                <w:sz w:val="14"/>
+                <w:szCs w:val="14"/>
+                <w:lang w:val="es-ES"/>
+              </w:rPr>
+            </w:pPr>
+            <w:r>
+              <w:rPr>
+                <w:sz w:val="14"/>
+                <w:szCs w:val="14"/>
+                <w:lang w:val="es-ES"/>
+              </w:rPr>
+              <w:t>condicion.tipo == TipoEntero</w:t>
+            </w:r>
+          </w:p>
+        </w:tc>
+        <w:tc>
+          <w:tcPr>
+            <w:tcW w:w="1987" w:type="dxa"/>
+            <w:tcBorders>
+              <w:top w:val="single" w:sz="1" w:space="0" w:color="auto"/>
+              <w:left w:val="single" w:sz="1" w:space="0" w:color="auto"/>
+              <w:bottom w:val="single" w:sz="1" w:space="0" w:color="auto"/>
+              <w:right w:val="single" w:sz="1" w:space="0" w:color="auto"/>
+            </w:tcBorders>
+          </w:tcPr>
+          <w:p>
+            <w:pPr>
+              <w:rPr>
+                <w:sz w:val="14"/>
+                <w:szCs w:val="14"/>
+              </w:rPr>
+            </w:pPr>
+          </w:p>
+        </w:tc>
+      </w:tr>
+      <w:tr>
+        <w:tc>
+          <w:tcPr>
+            <w:tcW w:w="5778" w:type="dxa"/>
+            <w:tcBorders>
+              <w:top w:val="single" w:sz="1" w:space="0" w:color="auto"/>
+              <w:left w:val="single" w:sz="1" w:space="0" w:color="auto"/>
+              <w:bottom w:val="single" w:sz="1" w:space="0" w:color="auto"/>
+              <w:right w:val="single" w:sz="1" w:space="0" w:color="auto"/>
+            </w:tcBorders>
+          </w:tcPr>
+          <w:p>
+            <w:pPr>
+              <w:pStyle w:val="spannodo-21"/>
+              <w:rPr>
+                <w:sz w:val="14"/>
+                <w:szCs w:val="14"/>
+              </w:rPr>
+            </w:pPr>
+            <w:r>
+              <w:rPr>
+                <w:rStyle w:val="spannodo-21-c"/>
+                <w:sz w:val="16"/>
+                <w:szCs w:val="16"/>
+              </w:rPr>
+              <w:t>invocacion</w:t>
+            </w:r>
+            <w:r>
+              <w:rPr>
+                <w:rStyle w:val="td-10-c"/>
+                <w:sz w:val="16"/>
+                <w:szCs w:val="16"/>
+              </w:rPr>
+              <w:t>:</w:t>
+            </w:r>
+            <w:r>
+              <w:rPr>
+                <w:rStyle w:val="spantipoAtt-27-c"/>
+                <w:sz w:val="16"/>
+                <w:szCs w:val="16"/>
+              </w:rPr>
+              <w:t>sentencia</w:t>
+            </w:r>
+            <w:r>
+              <w:rPr>
+                <w:rStyle w:val="td-10-c"/>
+                <w:sz w:val="16"/>
+                <w:szCs w:val="16"/>
+              </w:rPr>
+              <w:t xml:space="preserve"> → </w:t>
+            </w:r>
+            <w:r>
+              <w:rPr>
+                <w:rStyle w:val="spannombreAtt-25-c"/>
+                <w:sz w:val="16"/>
+                <w:szCs w:val="16"/>
+              </w:rPr>
+              <w:t>nombre</w:t>
+            </w:r>
+            <w:r>
+              <w:rPr>
+                <w:rStyle w:val="spantipoAtt-27-c"/>
+                <w:sz w:val="16"/>
+                <w:szCs w:val="16"/>
+              </w:rPr>
+              <w:t xml:space="preserve">:String </w:t>
+            </w:r>
+            <w:r>
+              <w:rPr>
+                <w:rStyle w:val="spannombreAtt-25-c"/>
+                <w:sz w:val="16"/>
+                <w:szCs w:val="16"/>
+              </w:rPr>
+              <w:t>params</w:t>
+            </w:r>
+            <w:r>
+              <w:rPr>
+                <w:rStyle w:val="spantipoAtt-27-c"/>
+                <w:sz w:val="16"/>
+                <w:szCs w:val="16"/>
+              </w:rPr>
+              <w:t>:expresion*</w:t>
+            </w:r>
+          </w:p>
+        </w:tc>
+        <w:tc>
+          <w:tcPr>
+            <w:tcW w:w="3119" w:type="dxa"/>
+            <w:tcBorders>
+              <w:top w:val="single" w:sz="1" w:space="0" w:color="auto"/>
+              <w:left w:val="single" w:sz="1" w:space="0" w:color="auto"/>
+              <w:bottom w:val="single" w:sz="1" w:space="0" w:color="auto"/>
+              <w:right w:val="single" w:sz="1" w:space="0" w:color="auto"/>
+            </w:tcBorders>
+          </w:tcPr>
+          <w:p>
+            <w:pPr>
+              <w:rPr>
+                <w:sz w:val="14"/>
+                <w:szCs w:val="14"/>
+                <w:lang w:val="es-ES"/>
+              </w:rPr>
+            </w:pPr>
+            <w:r>
+              <w:rPr>
+                <w:sz w:val="14"/>
+                <w:szCs w:val="14"/>
+                <w:lang w:val="es-ES"/>
+              </w:rPr>
+              <w:t>|params| == |definicion.params|</w:t>
+            </w:r>
+          </w:p>
+          <w:p>
+            <w:pPr>
+              <w:rPr>
+                <w:sz w:val="14"/>
+                <w:szCs w:val="14"/>
+              </w:rPr>
+            </w:pPr>
             <w:proofErr w:type="spellStart"/>
             <w:r>
               <w:rPr>
@@ -2532,7 +2648,24 @@
                 <w:szCs w:val="14"/>
                 <w:lang w:val="es-ES"/>
               </w:rPr>
-              <w:t>condicion.tipo</w:t>
+              <w:t>params</w:t>
+            </w:r>
+            <w:r>
+              <w:rPr>
+                <w:sz w:val="14"/>
+                <w:szCs w:val="14"/>
+                <w:vertAlign w:val="subscript"/>
+                <w:lang w:val="es-ES"/>
+              </w:rPr>
+              <w:t>i</w:t>
+            </w:r>
+            <w:r>
+              <w:rPr>
+                <w:sz w:val="14"/>
+                <w:szCs w:val="14"/>
+                <w:lang w:val="es-ES"/>
+              </w:rPr>
+              <w:t>.tipo</w:t>
             </w:r>
             <w:proofErr w:type="spellEnd"/>
             <w:r>
@@ -2550,7 +2683,24 @@
                 <w:szCs w:val="14"/>
                 <w:lang w:val="es-ES"/>
               </w:rPr>
-              <w:t>TipoEntero</w:t>
+              <w:t>definicion.params</w:t>
+            </w:r>
+            <w:r>
+              <w:rPr>
+                <w:sz w:val="14"/>
+                <w:szCs w:val="14"/>
+                <w:vertAlign w:val="subscript"/>
+                <w:lang w:val="es-ES"/>
+              </w:rPr>
+              <w:t>i</w:t>
+            </w:r>
+            <w:r>
+              <w:rPr>
+                <w:sz w:val="14"/>
+                <w:szCs w:val="14"/>
+                <w:lang w:val="es-ES"/>
+              </w:rPr>
+              <w:t>.tipo</w:t>
             </w:r>
             <w:proofErr w:type="spellEnd"/>
           </w:p>
@@ -2578,7 +2728,7 @@
       <w:tr>
         <w:tc>
           <w:tcPr>
-            <w:tcW w:w="6191" w:type="dxa"/>
+            <w:tcW w:w="5778" w:type="dxa"/>
             <w:tcBorders>
               <w:top w:val="single" w:sz="1" w:space="0" w:color="auto"/>
               <w:left w:val="single" w:sz="1" w:space="0" w:color="auto"/>
@@ -2600,7 +2750,7 @@
                 <w:sz w:val="16"/>
                 <w:szCs w:val="16"/>
               </w:rPr>
-              <w:t>while</w:t>
+              <w:t>return</w:t>
             </w:r>
             <w:r>
               <w:rPr>
@@ -2632,7 +2782,7 @@
                 <w:sz w:val="16"/>
                 <w:szCs w:val="16"/>
               </w:rPr>
-              <w:t>condicion</w:t>
+              <w:t>expresion</w:t>
             </w:r>
             <w:r>
               <w:rPr>
@@ -2640,29 +2790,13 @@
                 <w:sz w:val="16"/>
                 <w:szCs w:val="16"/>
               </w:rPr>
-              <w:t xml:space="preserve">:expresion </w:t>
-            </w:r>
-            <w:r>
-              <w:rPr>
-                <w:rStyle w:val="spannombreAtt-25-c"/>
-                <w:sz w:val="16"/>
-                <w:szCs w:val="16"/>
-              </w:rPr>
-              <w:t>sentencia</w:t>
-            </w:r>
-            <w:r>
-              <w:rPr>
-                <w:rStyle w:val="spantipoAtt-27-c"/>
-                <w:sz w:val="16"/>
-                <w:szCs w:val="16"/>
-              </w:rPr>
-              <w:t>:sentencia*</w:t>
+              <w:t>:expresion*</w:t>
             </w:r>
           </w:p>
         </w:tc>
         <w:tc>
           <w:tcPr>
-            <w:tcW w:w="2706" w:type="dxa"/>
+            <w:tcW w:w="3119" w:type="dxa"/>
             <w:tcBorders>
               <w:top w:val="single" w:sz="1" w:space="0" w:color="auto"/>
               <w:left w:val="single" w:sz="1" w:space="0" w:color="auto"/>
@@ -2678,6 +2812,14 @@
                 <w:lang w:val="es-ES"/>
               </w:rPr>
             </w:pPr>
+            <w:r>
+              <w:rPr>
+                <w:sz w:val="14"/>
+                <w:szCs w:val="14"/>
+                <w:lang w:val="es-ES"/>
+              </w:rPr>
+              <w:t xml:space="preserve">Si </w:t>
+            </w:r>
             <w:proofErr w:type="spellStart"/>
             <w:r>
               <w:rPr>
@@ -2685,7 +2827,7 @@
                 <w:szCs w:val="14"/>
                 <w:lang w:val="es-ES"/>
               </w:rPr>
-              <w:t>condicion.tipo</w:t>
+              <w:t>expresión.size</w:t>
             </w:r>
             <w:proofErr w:type="spellEnd"/>
             <w:r>
@@ -2694,8 +2836,67 @@
                 <w:szCs w:val="14"/>
                 <w:lang w:val="es-ES"/>
               </w:rPr>
-              <w:t xml:space="preserve"> == </w:t>
-            </w:r>
+              <w:t>()</w:t>
+            </w:r>
+            <w:r>
+              <w:rPr>
+                <w:sz w:val="14"/>
+                <w:szCs w:val="14"/>
+                <w:lang w:val="es-ES"/>
+              </w:rPr>
+              <w:t xml:space="preserve"> </w:t>
+            </w:r>
+            <w:r>
+              <w:rPr>
+                <w:sz w:val="14"/>
+                <w:szCs w:val="14"/>
+                <w:lang w:val="es-ES"/>
+              </w:rPr>
+              <w:t>==</w:t>
+            </w:r>
+            <w:r>
+              <w:rPr>
+                <w:sz w:val="14"/>
+                <w:szCs w:val="14"/>
+                <w:lang w:val="es-ES"/>
+              </w:rPr>
+              <w:t xml:space="preserve"> </w:t>
+            </w:r>
+            <w:r>
+              <w:rPr>
+                <w:sz w:val="14"/>
+                <w:szCs w:val="14"/>
+                <w:lang w:val="es-ES"/>
+              </w:rPr>
+              <w:t>0:</w:t>
+            </w:r>
+          </w:p>
+          <w:p>
+            <w:pPr>
+              <w:ind w:left="708"/>
+              <w:rPr>
+                <w:sz w:val="14"/>
+                <w:szCs w:val="14"/>
+                <w:lang w:val="es-ES"/>
+              </w:rPr>
+            </w:pPr>
+            <w:r>
+              <w:rPr>
+                <w:sz w:val="14"/>
+                <w:szCs w:val="14"/>
+                <w:lang w:val="es-ES"/>
+              </w:rPr>
+              <w:t>definicionFuncion.tipo == TipoVoid</w:t>
+            </w:r>
+          </w:p>
+          <w:p>
+            <w:pPr>
+              <w:rPr>
+                <w:sz w:val="14"/>
+                <w:szCs w:val="14"/>
+                <w:lang w:val="es-ES"/>
+              </w:rPr>
+            </w:pPr>
             <w:proofErr w:type="spellStart"/>
             <w:r>
               <w:rPr>
@@ -2703,9 +2904,51 @@
                 <w:szCs w:val="14"/>
                 <w:lang w:val="es-ES"/>
               </w:rPr>
-              <w:t>TipoEntero</w:t>
+              <w:t>else</w:t>
             </w:r>
             <w:proofErr w:type="spellEnd"/>
+            <w:r>
+              <w:rPr>
+                <w:sz w:val="14"/>
+                <w:szCs w:val="14"/>
+                <w:lang w:val="es-ES"/>
+              </w:rPr>
+              <w:t>:</w:t>
+            </w:r>
+          </w:p>
+          <w:p>
+            <w:pPr>
+              <w:ind w:left="708"/>
+              <w:rPr>
+                <w:sz w:val="14"/>
+                <w:szCs w:val="14"/>
+                <w:lang w:val="es-ES"/>
+              </w:rPr>
+            </w:pPr>
+            <w:r>
+              <w:rPr>
+                <w:sz w:val="14"/>
+                <w:szCs w:val="14"/>
+                <w:lang w:val="es-ES"/>
+              </w:rPr>
+              <w:t xml:space="preserve">definicionFuncion.tipo </w:t>
+            </w:r>
+            <w:r>
+              <w:rPr>
+                <w:sz w:val="14"/>
+                <w:szCs w:val="14"/>
+                <w:lang w:val="es-ES"/>
+              </w:rPr>
+              <w:t>=</w:t>
+            </w:r>
+            <w:r>
+              <w:rPr>
+                <w:sz w:val="14"/>
+                <w:szCs w:val="14"/>
+                <w:lang w:val="es-ES"/>
+              </w:rPr>
+              <w:t>= expresion.tipo</w:t>
+            </w:r>
           </w:p>
         </w:tc>
         <w:tc>
@@ -2731,399 +2974,7 @@
       <w:tr>
         <w:tc>
           <w:tcPr>
-            <w:tcW w:w="6191" w:type="dxa"/>
-            <w:tcBorders>
-              <w:top w:val="single" w:sz="1" w:space="0" w:color="auto"/>
-              <w:left w:val="single" w:sz="1" w:space="0" w:color="auto"/>
-              <w:bottom w:val="single" w:sz="1" w:space="0" w:color="auto"/>
-              <w:right w:val="single" w:sz="1" w:space="0" w:color="auto"/>
-            </w:tcBorders>
-          </w:tcPr>
-          <w:p>
-            <w:pPr>
-              <w:pStyle w:val="spannodo-21"/>
-              <w:rPr>
-                <w:sz w:val="14"/>
-                <w:szCs w:val="14"/>
-              </w:rPr>
-            </w:pPr>
-            <w:r>
-              <w:rPr>
-                <w:rStyle w:val="spannodo-21-c"/>
-                <w:sz w:val="16"/>
-                <w:szCs w:val="16"/>
-              </w:rPr>
-              <w:t>invocacion</w:t>
-            </w:r>
-            <w:r>
-              <w:rPr>
-                <w:rStyle w:val="td-10-c"/>
-                <w:sz w:val="16"/>
-                <w:szCs w:val="16"/>
-              </w:rPr>
-              <w:t>:</w:t>
-            </w:r>
-            <w:r>
-              <w:rPr>
-                <w:rStyle w:val="spantipoAtt-27-c"/>
-                <w:sz w:val="16"/>
-                <w:szCs w:val="16"/>
-              </w:rPr>
-              <w:t>sentencia</w:t>
-            </w:r>
-            <w:r>
-              <w:rPr>
-                <w:rStyle w:val="td-10-c"/>
-                <w:sz w:val="16"/>
-                <w:szCs w:val="16"/>
-              </w:rPr>
-              <w:t xml:space="preserve"> → </w:t>
-            </w:r>
-            <w:r>
-              <w:rPr>
-                <w:rStyle w:val="spannombreAtt-25-c"/>
-                <w:sz w:val="16"/>
-                <w:szCs w:val="16"/>
-              </w:rPr>
-              <w:t>nombre</w:t>
-            </w:r>
-            <w:r>
-              <w:rPr>
-                <w:rStyle w:val="spantipoAtt-27-c"/>
-                <w:sz w:val="16"/>
-                <w:szCs w:val="16"/>
-              </w:rPr>
-              <w:t xml:space="preserve">:String </w:t>
-            </w:r>
-            <w:r>
-              <w:rPr>
-                <w:rStyle w:val="spannombreAtt-25-c"/>
-                <w:sz w:val="16"/>
-                <w:szCs w:val="16"/>
-              </w:rPr>
-              <w:t>params</w:t>
-            </w:r>
-            <w:r>
-              <w:rPr>
-                <w:rStyle w:val="spantipoAtt-27-c"/>
-                <w:sz w:val="16"/>
-                <w:szCs w:val="16"/>
-              </w:rPr>
-              <w:t>:expresion*</w:t>
-            </w:r>
-          </w:p>
-        </w:tc>
-        <w:tc>
-          <w:tcPr>
-            <w:tcW w:w="2706" w:type="dxa"/>
-            <w:tcBorders>
-              <w:top w:val="single" w:sz="1" w:space="0" w:color="auto"/>
-              <w:left w:val="single" w:sz="1" w:space="0" w:color="auto"/>
-              <w:bottom w:val="single" w:sz="1" w:space="0" w:color="auto"/>
-              <w:right w:val="single" w:sz="1" w:space="0" w:color="auto"/>
-            </w:tcBorders>
-          </w:tcPr>
-          <w:p>
-            <w:pPr>
-              <w:rPr>
-                <w:sz w:val="14"/>
-                <w:szCs w:val="14"/>
-                <w:lang w:val="es-ES"/>
-              </w:rPr>
-            </w:pPr>
-            <w:r>
-              <w:rPr>
-                <w:sz w:val="14"/>
-                <w:szCs w:val="14"/>
-                <w:lang w:val="es-ES"/>
-              </w:rPr>
-              <w:t>|</w:t>
-            </w:r>
-            <w:proofErr w:type="spellStart"/>
-            <w:r>
-              <w:rPr>
-                <w:sz w:val="14"/>
-                <w:szCs w:val="14"/>
-                <w:lang w:val="es-ES"/>
-              </w:rPr>
-              <w:t>params</w:t>
-            </w:r>
-            <w:proofErr w:type="spellEnd"/>
-            <w:r>
-              <w:rPr>
-                <w:sz w:val="14"/>
-                <w:szCs w:val="14"/>
-                <w:lang w:val="es-ES"/>
-              </w:rPr>
-              <w:t>| == |</w:t>
-            </w:r>
-            <w:proofErr w:type="spellStart"/>
-            <w:r>
-              <w:rPr>
-                <w:sz w:val="14"/>
-                <w:szCs w:val="14"/>
-                <w:lang w:val="es-ES"/>
-              </w:rPr>
-              <w:t>definicion.params</w:t>
-            </w:r>
-            <w:proofErr w:type="spellEnd"/>
-            <w:r>
-              <w:rPr>
-                <w:sz w:val="14"/>
-                <w:szCs w:val="14"/>
-                <w:lang w:val="es-ES"/>
-              </w:rPr>
-              <w:t>|</w:t>
-            </w:r>
-          </w:p>
-          <w:p>
-            <w:pPr>
-              <w:rPr>
-                <w:sz w:val="14"/>
-                <w:szCs w:val="14"/>
-              </w:rPr>
-            </w:pPr>
-            <w:proofErr w:type="spellStart"/>
-            <w:r>
-              <w:rPr>
-                <w:sz w:val="14"/>
-                <w:szCs w:val="14"/>
-                <w:lang w:val="es-ES"/>
-              </w:rPr>
-              <w:t>exp</w:t>
-            </w:r>
-            <w:r>
-              <w:rPr>
-                <w:sz w:val="14"/>
-                <w:szCs w:val="14"/>
-                <w:vertAlign w:val="subscript"/>
-                <w:lang w:val="es-ES"/>
-              </w:rPr>
-              <w:t>i</w:t>
-            </w:r>
-            <w:r>
-              <w:rPr>
-                <w:sz w:val="14"/>
-                <w:szCs w:val="14"/>
-                <w:lang w:val="es-ES"/>
-              </w:rPr>
-              <w:t>.tipo</w:t>
-            </w:r>
-            <w:proofErr w:type="spellEnd"/>
-            <w:r>
-              <w:rPr>
-                <w:sz w:val="14"/>
-                <w:szCs w:val="14"/>
-                <w:lang w:val="es-ES"/>
-              </w:rPr>
-              <w:t xml:space="preserve"> == </w:t>
-            </w:r>
-            <w:proofErr w:type="spellStart"/>
-            <w:r>
-              <w:rPr>
-                <w:sz w:val="14"/>
-                <w:szCs w:val="14"/>
-                <w:lang w:val="es-ES"/>
-              </w:rPr>
-              <w:t>definicion.params</w:t>
-            </w:r>
-            <w:r>
-              <w:rPr>
-                <w:sz w:val="14"/>
-                <w:szCs w:val="14"/>
-                <w:vertAlign w:val="subscript"/>
-                <w:lang w:val="es-ES"/>
-              </w:rPr>
-              <w:t>i</w:t>
-            </w:r>
-            <w:r>
-              <w:rPr>
-                <w:sz w:val="14"/>
-                <w:szCs w:val="14"/>
-                <w:lang w:val="es-ES"/>
-              </w:rPr>
-              <w:t>.tipo</w:t>
-            </w:r>
-            <w:proofErr w:type="spellEnd"/>
-          </w:p>
-        </w:tc>
-        <w:tc>
-          <w:tcPr>
-            <w:tcW w:w="1987" w:type="dxa"/>
-            <w:tcBorders>
-              <w:top w:val="single" w:sz="1" w:space="0" w:color="auto"/>
-              <w:left w:val="single" w:sz="1" w:space="0" w:color="auto"/>
-              <w:bottom w:val="single" w:sz="1" w:space="0" w:color="auto"/>
-              <w:right w:val="single" w:sz="1" w:space="0" w:color="auto"/>
-            </w:tcBorders>
-          </w:tcPr>
-          <w:p>
-            <w:pPr>
-              <w:rPr>
-                <w:sz w:val="14"/>
-                <w:szCs w:val="14"/>
-              </w:rPr>
-            </w:pPr>
-          </w:p>
-        </w:tc>
-      </w:tr>
-      <w:tr>
-        <w:tc>
-          <w:tcPr>
-            <w:tcW w:w="6191" w:type="dxa"/>
-            <w:tcBorders>
-              <w:top w:val="single" w:sz="1" w:space="0" w:color="auto"/>
-              <w:left w:val="single" w:sz="1" w:space="0" w:color="auto"/>
-              <w:bottom w:val="single" w:sz="1" w:space="0" w:color="auto"/>
-              <w:right w:val="single" w:sz="1" w:space="0" w:color="auto"/>
-            </w:tcBorders>
-          </w:tcPr>
-          <w:p>
-            <w:pPr>
-              <w:pStyle w:val="spannodo-21"/>
-              <w:rPr>
-                <w:sz w:val="14"/>
-                <w:szCs w:val="14"/>
-              </w:rPr>
-            </w:pPr>
-            <w:r>
-              <w:rPr>
-                <w:rStyle w:val="spannodo-21-c"/>
-                <w:sz w:val="16"/>
-                <w:szCs w:val="16"/>
-              </w:rPr>
-              <w:t>return</w:t>
-            </w:r>
-            <w:r>
-              <w:rPr>
-                <w:rStyle w:val="td-10-c"/>
-                <w:sz w:val="16"/>
-                <w:szCs w:val="16"/>
-              </w:rPr>
-              <w:t>:</w:t>
-            </w:r>
-            <w:r>
-              <w:rPr>
-                <w:rStyle w:val="spantipoAtt-27-c"/>
-                <w:sz w:val="16"/>
-                <w:szCs w:val="16"/>
-              </w:rPr>
-              <w:t>sentencia</w:t>
-            </w:r>
-            <w:r>
-              <w:rPr>
-                <w:rStyle w:val="td-10-c"/>
-                <w:sz w:val="16"/>
-                <w:szCs w:val="16"/>
-              </w:rPr>
-              <w:t xml:space="preserve"> → </w:t>
-            </w:r>
-            <w:r>
-              <w:rPr>
-                <w:rStyle w:val="spannombreAtt-25-c"/>
-                <w:sz w:val="16"/>
-                <w:szCs w:val="16"/>
-              </w:rPr>
-              <w:t>expresion</w:t>
-            </w:r>
-            <w:r>
-              <w:rPr>
-                <w:rStyle w:val="spantipoAtt-27-c"/>
-                <w:sz w:val="16"/>
-                <w:szCs w:val="16"/>
-              </w:rPr>
-              <w:t>:expresion*</w:t>
-            </w:r>
-          </w:p>
-        </w:tc>
-        <w:tc>
-          <w:tcPr>
-            <w:tcW w:w="2706" w:type="dxa"/>
-            <w:tcBorders>
-              <w:top w:val="single" w:sz="1" w:space="0" w:color="auto"/>
-              <w:left w:val="single" w:sz="1" w:space="0" w:color="auto"/>
-              <w:bottom w:val="single" w:sz="1" w:space="0" w:color="auto"/>
-              <w:right w:val="single" w:sz="1" w:space="0" w:color="auto"/>
-            </w:tcBorders>
-          </w:tcPr>
-          <w:p>
-            <w:pPr>
-              <w:rPr>
-                <w:sz w:val="14"/>
-                <w:szCs w:val="14"/>
-                <w:lang w:val="es-ES"/>
-              </w:rPr>
-            </w:pPr>
-            <w:proofErr w:type="spellStart"/>
-            <w:r>
-              <w:rPr>
-                <w:sz w:val="14"/>
-                <w:szCs w:val="14"/>
-                <w:lang w:val="es-ES"/>
-              </w:rPr>
-              <w:t>definicionFuncion.tipo</w:t>
-            </w:r>
-            <w:proofErr w:type="spellEnd"/>
-            <w:r>
-              <w:rPr>
-                <w:sz w:val="14"/>
-                <w:szCs w:val="14"/>
-                <w:lang w:val="es-ES"/>
-              </w:rPr>
-              <w:t xml:space="preserve"> </w:t>
-            </w:r>
-            <w:r>
-              <w:rPr>
-                <w:sz w:val="14"/>
-                <w:szCs w:val="14"/>
-                <w:lang w:val="es-ES"/>
-              </w:rPr>
-              <w:t>=</w:t>
-            </w:r>
-            <w:r>
-              <w:rPr>
-                <w:sz w:val="14"/>
-                <w:szCs w:val="14"/>
-                <w:lang w:val="es-ES"/>
-              </w:rPr>
-              <w:t xml:space="preserve">= </w:t>
-            </w:r>
-            <w:proofErr w:type="spellStart"/>
-            <w:r>
-              <w:rPr>
-                <w:sz w:val="14"/>
-                <w:szCs w:val="14"/>
-                <w:lang w:val="es-ES"/>
-              </w:rPr>
-              <w:t>expresion.tipo</w:t>
-            </w:r>
-            <w:proofErr w:type="spellEnd"/>
-          </w:p>
-        </w:tc>
-        <w:tc>
-          <w:tcPr>
-            <w:tcW w:w="1987" w:type="dxa"/>
-            <w:tcBorders>
-              <w:top w:val="single" w:sz="1" w:space="0" w:color="auto"/>
-              <w:left w:val="single" w:sz="1" w:space="0" w:color="auto"/>
-              <w:bottom w:val="single" w:sz="1" w:space="0" w:color="auto"/>
-              <w:right w:val="single" w:sz="1" w:space="0" w:color="auto"/>
-            </w:tcBorders>
-          </w:tcPr>
-          <w:p>
-            <w:pPr>
-              <w:rPr>
-                <w:sz w:val="14"/>
-                <w:szCs w:val="14"/>
-              </w:rPr>
-            </w:pPr>
-          </w:p>
-        </w:tc>
-      </w:tr>
-      <w:tr>
-        <w:tc>
-          <w:tcPr>
-            <w:tcW w:w="6191" w:type="dxa"/>
+            <w:tcW w:w="5778" w:type="dxa"/>
             <w:tcBorders>
               <w:top w:val="single" w:sz="1" w:space="0" w:color="auto"/>
               <w:left w:val="single" w:sz="1" w:space="0" w:color="auto"/>
@@ -3151,7 +3002,7 @@
         </w:tc>
         <w:tc>
           <w:tcPr>
-            <w:tcW w:w="2706" w:type="dxa"/>
+            <w:tcW w:w="3119" w:type="dxa"/>
             <w:tcBorders>
               <w:top w:val="single" w:sz="1" w:space="0" w:color="auto"/>
               <w:left w:val="single" w:sz="1" w:space="0" w:color="auto"/>
@@ -3191,7 +3042,7 @@
       <w:tr>
         <w:tc>
           <w:tcPr>
-            <w:tcW w:w="6191" w:type="dxa"/>
+            <w:tcW w:w="5778" w:type="dxa"/>
             <w:tcBorders>
               <w:top w:val="single" w:sz="1" w:space="0" w:color="auto"/>
               <w:left w:val="single" w:sz="1" w:space="0" w:color="auto"/>
@@ -3213,6 +3064,7 @@
                 <w:sz w:val="16"/>
                 <w:szCs w:val="16"/>
               </w:rPr>
+              <w:lastRenderedPageBreak/>
               <w:t>constanteEntero</w:t>
             </w:r>
             <w:r>
@@ -3259,7 +3111,7 @@
         </w:tc>
         <w:tc>
           <w:tcPr>
-            <w:tcW w:w="2706" w:type="dxa"/>
+            <w:tcW w:w="3119" w:type="dxa"/>
             <w:tcBorders>
               <w:top w:val="single" w:sz="1" w:space="0" w:color="auto"/>
               <w:left w:val="single" w:sz="1" w:space="0" w:color="auto"/>
@@ -3333,7 +3185,7 @@
       <w:tr>
         <w:tc>
           <w:tcPr>
-            <w:tcW w:w="6191" w:type="dxa"/>
+            <w:tcW w:w="5778" w:type="dxa"/>
             <w:tcBorders>
               <w:top w:val="single" w:sz="1" w:space="0" w:color="auto"/>
               <w:left w:val="single" w:sz="1" w:space="0" w:color="auto"/>
@@ -3401,7 +3253,7 @@
         </w:tc>
         <w:tc>
           <w:tcPr>
-            <w:tcW w:w="2706" w:type="dxa"/>
+            <w:tcW w:w="3119" w:type="dxa"/>
             <w:tcBorders>
               <w:top w:val="single" w:sz="1" w:space="0" w:color="auto"/>
               <w:left w:val="single" w:sz="1" w:space="0" w:color="auto"/>
@@ -3467,7 +3319,7 @@
       <w:tr>
         <w:tc>
           <w:tcPr>
-            <w:tcW w:w="6191" w:type="dxa"/>
+            <w:tcW w:w="5778" w:type="dxa"/>
             <w:tcBorders>
               <w:top w:val="single" w:sz="1" w:space="0" w:color="auto"/>
               <w:left w:val="single" w:sz="1" w:space="0" w:color="auto"/>
@@ -3535,7 +3387,7 @@
         </w:tc>
         <w:tc>
           <w:tcPr>
-            <w:tcW w:w="2706" w:type="dxa"/>
+            <w:tcW w:w="3119" w:type="dxa"/>
             <w:tcBorders>
               <w:top w:val="single" w:sz="1" w:space="0" w:color="auto"/>
               <w:left w:val="single" w:sz="1" w:space="0" w:color="auto"/>
@@ -3593,7 +3445,6 @@
                 <w:szCs w:val="14"/>
                 <w:lang w:val="es-ES"/>
               </w:rPr>
-              <w:lastRenderedPageBreak/>
               <w:t>modificable = false</w:t>
             </w:r>
           </w:p>
@@ -3602,7 +3453,7 @@
       <w:tr>
         <w:tc>
           <w:tcPr>
-            <w:tcW w:w="6191" w:type="dxa"/>
+            <w:tcW w:w="5778" w:type="dxa"/>
             <w:tcBorders>
               <w:top w:val="single" w:sz="1" w:space="0" w:color="auto"/>
               <w:left w:val="single" w:sz="1" w:space="0" w:color="auto"/>
@@ -3624,7 +3475,6 @@
                 <w:sz w:val="16"/>
                 <w:szCs w:val="16"/>
               </w:rPr>
-              <w:lastRenderedPageBreak/>
               <w:t>variable</w:t>
             </w:r>
             <w:r>
@@ -3671,7 +3521,7 @@
         </w:tc>
         <w:tc>
           <w:tcPr>
-            <w:tcW w:w="2706" w:type="dxa"/>
+            <w:tcW w:w="3119" w:type="dxa"/>
             <w:tcBorders>
               <w:top w:val="single" w:sz="1" w:space="0" w:color="auto"/>
               <w:left w:val="single" w:sz="1" w:space="0" w:color="auto"/>
@@ -3684,6 +3534,96 @@
               <w:rPr>
                 <w:sz w:val="14"/>
                 <w:szCs w:val="14"/>
+                <w:lang w:val="es-ES"/>
+              </w:rPr>
+            </w:pPr>
+            <w:r>
+              <w:rPr>
+                <w:sz w:val="14"/>
+                <w:szCs w:val="14"/>
+                <w:lang w:val="es-ES"/>
+              </w:rPr>
+              <w:t xml:space="preserve">Si es el nombre de un campo de </w:t>
+            </w:r>
+            <w:proofErr w:type="spellStart"/>
+            <w:r>
+              <w:rPr>
+                <w:sz w:val="14"/>
+                <w:szCs w:val="14"/>
+                <w:lang w:val="es-ES"/>
+              </w:rPr>
+              <w:t>Struct</w:t>
+            </w:r>
+            <w:proofErr w:type="spellEnd"/>
+            <w:r>
+              <w:rPr>
+                <w:sz w:val="14"/>
+                <w:szCs w:val="14"/>
+                <w:lang w:val="es-ES"/>
+              </w:rPr>
+              <w:t>:</w:t>
+            </w:r>
+          </w:p>
+          <w:p>
+            <w:pPr>
+              <w:ind w:left="708"/>
+              <w:rPr>
+                <w:sz w:val="14"/>
+                <w:szCs w:val="14"/>
+                <w:lang w:val="es-ES"/>
+              </w:rPr>
+            </w:pPr>
+            <w:proofErr w:type="spellStart"/>
+            <w:r>
+              <w:rPr>
+                <w:sz w:val="14"/>
+                <w:szCs w:val="14"/>
+                <w:lang w:val="es-ES"/>
+              </w:rPr>
+              <w:t>TipoStruct.getCampo</w:t>
+            </w:r>
+            <w:proofErr w:type="spellEnd"/>
+            <w:r>
+              <w:rPr>
+                <w:sz w:val="14"/>
+                <w:szCs w:val="14"/>
+                <w:lang w:val="es-ES"/>
+              </w:rPr>
+              <w:t xml:space="preserve">(nombre) </w:t>
+            </w:r>
+            <w:r>
+              <w:rPr>
+                <w:sz w:val="14"/>
+                <w:szCs w:val="14"/>
+                <w:lang w:val="es-ES"/>
+              </w:rPr>
+              <w:t>≠</w:t>
+            </w:r>
+            <w:r>
+              <w:rPr>
+                <w:sz w:val="14"/>
+                <w:szCs w:val="14"/>
+                <w:lang w:val="es-ES"/>
+              </w:rPr>
+              <w:t xml:space="preserve"> </w:t>
+            </w:r>
+            <w:proofErr w:type="spellStart"/>
+            <w:r>
+              <w:rPr>
+                <w:sz w:val="14"/>
+                <w:szCs w:val="14"/>
+                <w:lang w:val="es-ES"/>
+              </w:rPr>
+              <w:t>null</w:t>
+            </w:r>
+            <w:proofErr w:type="spellEnd"/>
+          </w:p>
+          <w:p>
+            <w:pPr>
+              <w:rPr>
+                <w:sz w:val="14"/>
+                <w:szCs w:val="14"/>
+                <w:lang w:val="es-ES"/>
               </w:rPr>
             </w:pPr>
           </w:p>
@@ -3700,38 +3640,140 @@
           </w:tcPr>
           <w:p>
             <w:pPr>
-              <w:spacing w:line="240" w:lineRule="auto"/>
-              <w:rPr>
-                <w:sz w:val="14"/>
-                <w:szCs w:val="14"/>
+              <w:rPr>
+                <w:sz w:val="14"/>
+                <w:szCs w:val="14"/>
+                <w:lang w:val="es-ES"/>
               </w:rPr>
             </w:pPr>
             <w:r>
               <w:rPr>
                 <w:sz w:val="14"/>
                 <w:szCs w:val="14"/>
-              </w:rPr>
-              <w:t>tipo =</w:t>
-            </w:r>
-            <w:r>
-              <w:rPr>
-                <w:sz w:val="14"/>
-                <w:szCs w:val="14"/>
-                <w:lang w:val="es-ES"/>
-              </w:rPr>
-              <w:t xml:space="preserve"> </w:t>
-            </w:r>
-            <w:r>
-              <w:rPr>
-                <w:sz w:val="14"/>
-                <w:szCs w:val="14"/>
-              </w:rPr>
-              <w:t>definicion.tipo</w:t>
+                <w:lang w:val="es-ES"/>
+              </w:rPr>
+              <w:t xml:space="preserve">Si es el nombre de un campo de </w:t>
+            </w:r>
+            <w:proofErr w:type="spellStart"/>
+            <w:r>
+              <w:rPr>
+                <w:sz w:val="14"/>
+                <w:szCs w:val="14"/>
+                <w:lang w:val="es-ES"/>
+              </w:rPr>
+              <w:t>Struct</w:t>
+            </w:r>
+            <w:proofErr w:type="spellEnd"/>
+            <w:r>
+              <w:rPr>
+                <w:sz w:val="14"/>
+                <w:szCs w:val="14"/>
+                <w:lang w:val="es-ES"/>
+              </w:rPr>
+              <w:t>:</w:t>
             </w:r>
           </w:p>
           <w:p>
             <w:pPr>
               <w:spacing w:line="240" w:lineRule="auto"/>
+              <w:ind w:left="708"/>
+              <w:rPr>
+                <w:sz w:val="14"/>
+                <w:szCs w:val="14"/>
+                <w:lang w:val="es-ES"/>
+              </w:rPr>
+            </w:pPr>
+            <w:r>
+              <w:rPr>
+                <w:sz w:val="14"/>
+                <w:szCs w:val="14"/>
+                <w:lang w:val="es-ES"/>
+              </w:rPr>
+              <w:t xml:space="preserve">Tipo = </w:t>
+            </w:r>
+            <w:proofErr w:type="spellStart"/>
+            <w:r>
+              <w:rPr>
+                <w:sz w:val="14"/>
+                <w:szCs w:val="14"/>
+                <w:lang w:val="es-ES"/>
+              </w:rPr>
+              <w:t>TipoStruct.getCampo</w:t>
+            </w:r>
+            <w:proofErr w:type="spellEnd"/>
+            <w:r>
+              <w:rPr>
+                <w:sz w:val="14"/>
+                <w:szCs w:val="14"/>
+                <w:lang w:val="es-ES"/>
+              </w:rPr>
+              <w:t>(nombre).tipo</w:t>
+            </w:r>
+          </w:p>
+          <w:p>
+            <w:pPr>
+              <w:spacing w:line="240" w:lineRule="auto"/>
+              <w:rPr>
+                <w:sz w:val="14"/>
+                <w:szCs w:val="14"/>
+                <w:lang w:val="es-ES"/>
+              </w:rPr>
+            </w:pPr>
+            <w:proofErr w:type="spellStart"/>
+            <w:r>
+              <w:rPr>
+                <w:sz w:val="14"/>
+                <w:szCs w:val="14"/>
+                <w:lang w:val="es-ES"/>
+              </w:rPr>
+              <w:t>Else</w:t>
+            </w:r>
+            <w:proofErr w:type="spellEnd"/>
+            <w:r>
+              <w:rPr>
+                <w:sz w:val="14"/>
+                <w:szCs w:val="14"/>
+                <w:lang w:val="es-ES"/>
+              </w:rPr>
+              <w:t>:</w:t>
+            </w:r>
+          </w:p>
+          <w:p>
+            <w:pPr>
+              <w:spacing w:line="240" w:lineRule="auto"/>
+              <w:ind w:left="708"/>
+              <w:rPr>
+                <w:sz w:val="14"/>
+                <w:szCs w:val="14"/>
+              </w:rPr>
+            </w:pPr>
+            <w:r>
+              <w:rPr>
+                <w:sz w:val="14"/>
+                <w:szCs w:val="14"/>
+              </w:rPr>
+              <w:t>tipo =</w:t>
+            </w:r>
+            <w:r>
+              <w:rPr>
+                <w:sz w:val="14"/>
+                <w:szCs w:val="14"/>
+                <w:lang w:val="es-ES"/>
+              </w:rPr>
+              <w:t xml:space="preserve"> </w:t>
+            </w:r>
+            <w:r>
+              <w:rPr>
+                <w:sz w:val="14"/>
+                <w:szCs w:val="14"/>
+              </w:rPr>
+              <w:t>definicion.tipo</w:t>
+            </w:r>
+          </w:p>
+          <w:p>
+            <w:pPr>
+              <w:spacing w:line="240" w:lineRule="auto"/>
+              <w:ind w:left="708"/>
               <w:rPr>
                 <w:sz w:val="14"/>
                 <w:szCs w:val="14"/>
@@ -3752,7 +3794,7 @@
       <w:tr>
         <w:tc>
           <w:tcPr>
-            <w:tcW w:w="6191" w:type="dxa"/>
+            <w:tcW w:w="5778" w:type="dxa"/>
             <w:tcBorders>
               <w:top w:val="single" w:sz="1" w:space="0" w:color="auto"/>
               <w:left w:val="single" w:sz="1" w:space="0" w:color="auto"/>
@@ -3852,7 +3894,7 @@
         </w:tc>
         <w:tc>
           <w:tcPr>
-            <w:tcW w:w="2706" w:type="dxa"/>
+            <w:tcW w:w="3119" w:type="dxa"/>
             <w:tcBorders>
               <w:top w:val="single" w:sz="1" w:space="0" w:color="auto"/>
               <w:left w:val="single" w:sz="1" w:space="0" w:color="auto"/>
@@ -3871,41 +3913,13 @@
                 <w:lang w:val="es-ES"/>
               </w:rPr>
             </w:pPr>
-            <w:proofErr w:type="spellStart"/>
-            <w:r>
-              <w:rPr>
-                <w:sz w:val="14"/>
-                <w:szCs w:val="14"/>
-                <w:lang w:val="es-ES"/>
-              </w:rPr>
-              <w:t>esTipoPrimitivo</w:t>
-            </w:r>
-            <w:proofErr w:type="spellEnd"/>
-            <w:r>
-              <w:rPr>
-                <w:sz w:val="14"/>
-                <w:szCs w:val="14"/>
-                <w:lang w:val="es-ES"/>
-              </w:rPr>
-              <w:t>(</w:t>
-            </w:r>
-            <w:proofErr w:type="spellStart"/>
-            <w:r>
-              <w:rPr>
-                <w:sz w:val="14"/>
-                <w:szCs w:val="14"/>
-                <w:lang w:val="es-ES"/>
-              </w:rPr>
-              <w:t>izq.tipo</w:t>
-            </w:r>
-            <w:proofErr w:type="spellEnd"/>
-            <w:r>
-              <w:rPr>
-                <w:sz w:val="14"/>
-                <w:szCs w:val="14"/>
-                <w:lang w:val="es-ES"/>
-              </w:rPr>
-              <w:t>)</w:t>
+            <w:r>
+              <w:rPr>
+                <w:sz w:val="14"/>
+                <w:szCs w:val="14"/>
+                <w:lang w:val="es-ES"/>
+              </w:rPr>
+              <w:t>esTipoPrimitivo(izq.tipo)</w:t>
             </w:r>
           </w:p>
           <w:p>
@@ -3919,41 +3933,13 @@
                 <w:lang w:val="es-ES"/>
               </w:rPr>
             </w:pPr>
-            <w:proofErr w:type="spellStart"/>
-            <w:r>
-              <w:rPr>
-                <w:sz w:val="14"/>
-                <w:szCs w:val="14"/>
-                <w:lang w:val="es-ES"/>
-              </w:rPr>
-              <w:t>esTipoPrimitivo</w:t>
-            </w:r>
-            <w:proofErr w:type="spellEnd"/>
-            <w:r>
-              <w:rPr>
-                <w:sz w:val="14"/>
-                <w:szCs w:val="14"/>
-                <w:lang w:val="es-ES"/>
-              </w:rPr>
-              <w:t>(</w:t>
-            </w:r>
-            <w:proofErr w:type="spellStart"/>
-            <w:r>
-              <w:rPr>
-                <w:sz w:val="14"/>
-                <w:szCs w:val="14"/>
-                <w:lang w:val="es-ES"/>
-              </w:rPr>
-              <w:t>der.tipo</w:t>
-            </w:r>
-            <w:proofErr w:type="spellEnd"/>
-            <w:r>
-              <w:rPr>
-                <w:sz w:val="14"/>
-                <w:szCs w:val="14"/>
-                <w:lang w:val="es-ES"/>
-              </w:rPr>
-              <w:t>)</w:t>
+            <w:r>
+              <w:rPr>
+                <w:sz w:val="14"/>
+                <w:szCs w:val="14"/>
+                <w:lang w:val="es-ES"/>
+              </w:rPr>
+              <w:t>esTipoPrimitivo(der.tipo)</w:t>
             </w:r>
           </w:p>
           <w:p>
@@ -3967,23 +3953,13 @@
                 <w:lang w:val="es-ES"/>
               </w:rPr>
             </w:pPr>
-            <w:proofErr w:type="spellStart"/>
-            <w:r>
-              <w:rPr>
-                <w:sz w:val="14"/>
-                <w:szCs w:val="14"/>
-                <w:lang w:val="es-ES"/>
-              </w:rPr>
-              <w:t>izq.tipo</w:t>
-            </w:r>
-            <w:proofErr w:type="spellEnd"/>
-            <w:r>
-              <w:rPr>
-                <w:sz w:val="14"/>
-                <w:szCs w:val="14"/>
-                <w:lang w:val="es-ES"/>
-              </w:rPr>
-              <w:t xml:space="preserve"> </w:t>
+            <w:r>
+              <w:rPr>
+                <w:sz w:val="14"/>
+                <w:szCs w:val="14"/>
+                <w:lang w:val="es-ES"/>
+              </w:rPr>
+              <w:t xml:space="preserve">izq.tipo </w:t>
             </w:r>
             <w:r>
               <w:rPr>
@@ -3999,18 +3975,8 @@
                 <w:szCs w:val="14"/>
                 <w:lang w:val="es-ES"/>
               </w:rPr>
-              <w:t xml:space="preserve"> </w:t>
-            </w:r>
-            <w:proofErr w:type="spellStart"/>
-            <w:r>
-              <w:rPr>
-                <w:sz w:val="14"/>
-                <w:szCs w:val="14"/>
-                <w:lang w:val="es-ES"/>
-              </w:rPr>
-              <w:t>tipoChar</w:t>
-            </w:r>
-            <w:proofErr w:type="spellEnd"/>
+              <w:t xml:space="preserve"> tipoChar</w:t>
+            </w:r>
           </w:p>
           <w:p>
             <w:pPr>
@@ -4023,23 +3989,13 @@
                 <w:lang w:val="es-ES"/>
               </w:rPr>
             </w:pPr>
-            <w:proofErr w:type="spellStart"/>
-            <w:r>
-              <w:rPr>
-                <w:sz w:val="14"/>
-                <w:szCs w:val="14"/>
-                <w:lang w:val="es-ES"/>
-              </w:rPr>
-              <w:t>der.tipo</w:t>
-            </w:r>
-            <w:proofErr w:type="spellEnd"/>
-            <w:r>
-              <w:rPr>
-                <w:sz w:val="14"/>
-                <w:szCs w:val="14"/>
-                <w:lang w:val="es-ES"/>
-              </w:rPr>
-              <w:t xml:space="preserve"> </w:t>
+            <w:r>
+              <w:rPr>
+                <w:sz w:val="14"/>
+                <w:szCs w:val="14"/>
+                <w:lang w:val="es-ES"/>
+              </w:rPr>
+              <w:t xml:space="preserve">der.tipo </w:t>
             </w:r>
             <w:r>
               <w:rPr>
@@ -4055,18 +4011,8 @@
                 <w:szCs w:val="14"/>
                 <w:lang w:val="es-ES"/>
               </w:rPr>
-              <w:t xml:space="preserve"> </w:t>
-            </w:r>
-            <w:proofErr w:type="spellStart"/>
-            <w:r>
-              <w:rPr>
-                <w:sz w:val="14"/>
-                <w:szCs w:val="14"/>
-                <w:lang w:val="es-ES"/>
-              </w:rPr>
-              <w:t>tipoChar</w:t>
-            </w:r>
-            <w:proofErr w:type="spellEnd"/>
+              <w:t xml:space="preserve"> tipoChar</w:t>
+            </w:r>
           </w:p>
           <w:p>
             <w:pPr>
@@ -4079,59 +4025,13 @@
                 <w:lang w:val="es-ES"/>
               </w:rPr>
             </w:pPr>
-            <w:proofErr w:type="spellStart"/>
-            <w:r>
-              <w:rPr>
-                <w:sz w:val="14"/>
-                <w:szCs w:val="14"/>
-                <w:lang w:val="es-ES"/>
-              </w:rPr>
-              <w:t>mismoTipo</w:t>
-            </w:r>
-            <w:proofErr w:type="spellEnd"/>
-            <w:r>
-              <w:rPr>
-                <w:sz w:val="14"/>
-                <w:szCs w:val="14"/>
-                <w:lang w:val="es-ES"/>
-              </w:rPr>
-              <w:t>(</w:t>
-            </w:r>
-            <w:proofErr w:type="spellStart"/>
-            <w:r>
-              <w:rPr>
-                <w:sz w:val="14"/>
-                <w:szCs w:val="14"/>
-                <w:lang w:val="es-ES"/>
-              </w:rPr>
-              <w:t>izq.tipo</w:t>
-            </w:r>
-            <w:proofErr w:type="spellEnd"/>
-            <w:r>
-              <w:rPr>
-                <w:sz w:val="14"/>
-                <w:szCs w:val="14"/>
-                <w:lang w:val="es-ES"/>
-              </w:rPr>
-              <w:t xml:space="preserve">, </w:t>
-            </w:r>
-            <w:proofErr w:type="spellStart"/>
-            <w:r>
-              <w:rPr>
-                <w:sz w:val="14"/>
-                <w:szCs w:val="14"/>
-                <w:lang w:val="es-ES"/>
-              </w:rPr>
-              <w:t>der.tipo</w:t>
-            </w:r>
-            <w:proofErr w:type="spellEnd"/>
-            <w:r>
-              <w:rPr>
-                <w:sz w:val="14"/>
-                <w:szCs w:val="14"/>
-                <w:lang w:val="es-ES"/>
-              </w:rPr>
-              <w:t>)</w:t>
+            <w:r>
+              <w:rPr>
+                <w:sz w:val="14"/>
+                <w:szCs w:val="14"/>
+                <w:lang w:val="es-ES"/>
+              </w:rPr>
+              <w:t>mismoTipo(izq.tipo, der.tipo)</w:t>
             </w:r>
           </w:p>
         </w:tc>
@@ -4160,18 +4060,8 @@
                 <w:szCs w:val="14"/>
                 <w:lang w:val="es-ES"/>
               </w:rPr>
-              <w:t xml:space="preserve">tipo = </w:t>
-            </w:r>
-            <w:proofErr w:type="spellStart"/>
-            <w:r>
-              <w:rPr>
-                <w:sz w:val="14"/>
-                <w:szCs w:val="14"/>
-                <w:lang w:val="es-ES"/>
-              </w:rPr>
-              <w:t>izq.tipo</w:t>
-            </w:r>
-            <w:proofErr w:type="spellEnd"/>
+              <w:t>tipo = izq.tipo</w:t>
+            </w:r>
           </w:p>
           <w:p>
             <w:pPr>
@@ -4199,7 +4089,7 @@
         </w:trPr>
         <w:tc>
           <w:tcPr>
-            <w:tcW w:w="6191" w:type="dxa"/>
+            <w:tcW w:w="5778" w:type="dxa"/>
             <w:tcBorders>
               <w:top w:val="single" w:sz="1" w:space="0" w:color="000000"/>
               <w:left w:val="single" w:sz="1" w:space="0" w:color="000000"/>
@@ -4305,7 +4195,7 @@
         </w:tc>
         <w:tc>
           <w:tcPr>
-            <w:tcW w:w="2706" w:type="dxa"/>
+            <w:tcW w:w="3119" w:type="dxa"/>
             <w:tcBorders>
               <w:top w:val="single" w:sz="1" w:space="0" w:color="000000"/>
               <w:left w:val="single" w:sz="1" w:space="0" w:color="000000"/>
@@ -4434,7 +4324,7 @@
         </w:trPr>
         <w:tc>
           <w:tcPr>
-            <w:tcW w:w="6191" w:type="dxa"/>
+            <w:tcW w:w="5778" w:type="dxa"/>
             <w:tcBorders>
               <w:top w:val="single" w:sz="1" w:space="0" w:color="000000"/>
               <w:left w:val="single" w:sz="1" w:space="0" w:color="000000"/>
@@ -4446,6 +4336,7 @@
             <w:pPr>
               <w:pStyle w:val="spannodo-21"/>
             </w:pPr>
+            <w:proofErr w:type="spellStart"/>
             <w:r>
               <w:rPr>
                 <w:rStyle w:val="spannodo-21-c"/>
@@ -4455,6 +4346,7 @@
               </w:rPr>
               <w:t>comparacion</w:t>
             </w:r>
+            <w:proofErr w:type="spellEnd"/>
             <w:r>
               <w:rPr>
                 <w:rStyle w:val="td-10-c"/>
@@ -4551,7 +4443,7 @@
         </w:tc>
         <w:tc>
           <w:tcPr>
-            <w:tcW w:w="2706" w:type="dxa"/>
+            <w:tcW w:w="3119" w:type="dxa"/>
             <w:tcBorders>
               <w:top w:val="single" w:sz="1" w:space="0" w:color="000000"/>
               <w:left w:val="single" w:sz="1" w:space="0" w:color="000000"/>
@@ -4646,23 +4538,13 @@
                 <w:lang w:val="es-ES"/>
               </w:rPr>
             </w:pPr>
-            <w:proofErr w:type="spellStart"/>
-            <w:r>
-              <w:rPr>
-                <w:sz w:val="14"/>
-                <w:szCs w:val="14"/>
-                <w:lang w:val="es-ES"/>
-              </w:rPr>
-              <w:t>der.tipo</w:t>
-            </w:r>
-            <w:proofErr w:type="spellEnd"/>
-            <w:r>
-              <w:rPr>
-                <w:sz w:val="14"/>
-                <w:szCs w:val="14"/>
-                <w:lang w:val="es-ES"/>
-              </w:rPr>
-              <w:t xml:space="preserve"> </w:t>
+            <w:r>
+              <w:rPr>
+                <w:sz w:val="14"/>
+                <w:szCs w:val="14"/>
+                <w:lang w:val="es-ES"/>
+              </w:rPr>
+              <w:t xml:space="preserve">der.tipo </w:t>
             </w:r>
             <w:r>
               <w:rPr>
@@ -4678,18 +4560,8 @@
                 <w:szCs w:val="14"/>
                 <w:lang w:val="es-ES"/>
               </w:rPr>
-              <w:t xml:space="preserve"> </w:t>
-            </w:r>
-            <w:proofErr w:type="spellStart"/>
-            <w:r>
-              <w:rPr>
-                <w:sz w:val="14"/>
-                <w:szCs w:val="14"/>
-                <w:lang w:val="es-ES"/>
-              </w:rPr>
-              <w:t>tipoChar</w:t>
-            </w:r>
-            <w:proofErr w:type="spellEnd"/>
+              <w:t xml:space="preserve"> tipoChar</w:t>
+            </w:r>
           </w:p>
           <w:p>
             <w:pPr>
@@ -4697,59 +4569,13 @@
                 <w:tab w:val="center" w:pos="955"/>
               </w:tabs>
             </w:pPr>
-            <w:proofErr w:type="spellStart"/>
-            <w:r>
-              <w:rPr>
-                <w:sz w:val="14"/>
-                <w:szCs w:val="14"/>
-                <w:lang w:val="es-ES"/>
-              </w:rPr>
-              <w:t>mismoTipo</w:t>
-            </w:r>
-            <w:proofErr w:type="spellEnd"/>
-            <w:r>
-              <w:rPr>
-                <w:sz w:val="14"/>
-                <w:szCs w:val="14"/>
-                <w:lang w:val="es-ES"/>
-              </w:rPr>
-              <w:t>(</w:t>
-            </w:r>
-            <w:proofErr w:type="spellStart"/>
-            <w:r>
-              <w:rPr>
-                <w:sz w:val="14"/>
-                <w:szCs w:val="14"/>
-                <w:lang w:val="es-ES"/>
-              </w:rPr>
-              <w:t>izq.tipo</w:t>
-            </w:r>
-            <w:proofErr w:type="spellEnd"/>
-            <w:r>
-              <w:rPr>
-                <w:sz w:val="14"/>
-                <w:szCs w:val="14"/>
-                <w:lang w:val="es-ES"/>
-              </w:rPr>
-              <w:t xml:space="preserve">, </w:t>
-            </w:r>
-            <w:proofErr w:type="spellStart"/>
-            <w:r>
-              <w:rPr>
-                <w:sz w:val="14"/>
-                <w:szCs w:val="14"/>
-                <w:lang w:val="es-ES"/>
-              </w:rPr>
-              <w:t>der.tipo</w:t>
-            </w:r>
-            <w:proofErr w:type="spellEnd"/>
-            <w:r>
-              <w:rPr>
-                <w:sz w:val="14"/>
-                <w:szCs w:val="14"/>
-                <w:lang w:val="es-ES"/>
-              </w:rPr>
-              <w:t>)</w:t>
+            <w:r>
+              <w:rPr>
+                <w:sz w:val="14"/>
+                <w:szCs w:val="14"/>
+                <w:lang w:val="es-ES"/>
+              </w:rPr>
+              <w:t>mismoTipo(izq.tipo, der.tipo)</w:t>
             </w:r>
           </w:p>
         </w:tc>
@@ -4780,16 +4606,14 @@
               </w:rPr>
               <w:t xml:space="preserve">tipo = </w:t>
             </w:r>
-            <w:proofErr w:type="spellStart"/>
-            <w:r>
-              <w:rPr>
-                <w:sz w:val="14"/>
-                <w:szCs w:val="14"/>
-                <w:lang w:val="es-ES"/>
-              </w:rPr>
-              <w:t>izq.tipo</w:t>
-            </w:r>
-            <w:proofErr w:type="spellEnd"/>
+            <w:r>
+              <w:rPr>
+                <w:sz w:val="14"/>
+                <w:szCs w:val="14"/>
+                <w:lang w:val="es-ES"/>
+              </w:rPr>
+              <w:t>TipoEntero</w:t>
+            </w:r>
           </w:p>
           <w:p>
             <w:pPr>
@@ -4814,7 +4638,7 @@
       <w:tr>
         <w:tc>
           <w:tcPr>
-            <w:tcW w:w="6191" w:type="dxa"/>
+            <w:tcW w:w="5778" w:type="dxa"/>
             <w:tcBorders>
               <w:top w:val="single" w:sz="1" w:space="0" w:color="auto"/>
               <w:left w:val="single" w:sz="1" w:space="0" w:color="auto"/>
@@ -4898,7 +4722,7 @@
         </w:tc>
         <w:tc>
           <w:tcPr>
-            <w:tcW w:w="2706" w:type="dxa"/>
+            <w:tcW w:w="3119" w:type="dxa"/>
             <w:tcBorders>
               <w:top w:val="single" w:sz="1" w:space="0" w:color="auto"/>
               <w:left w:val="single" w:sz="1" w:space="0" w:color="auto"/>
@@ -4989,7 +4813,7 @@
       <w:tr>
         <w:tc>
           <w:tcPr>
-            <w:tcW w:w="6191" w:type="dxa"/>
+            <w:tcW w:w="5778" w:type="dxa"/>
             <w:tcBorders>
               <w:top w:val="single" w:sz="1" w:space="0" w:color="auto"/>
               <w:left w:val="single" w:sz="1" w:space="0" w:color="auto"/>
@@ -5073,7 +4897,7 @@
         </w:tc>
         <w:tc>
           <w:tcPr>
-            <w:tcW w:w="2706" w:type="dxa"/>
+            <w:tcW w:w="3119" w:type="dxa"/>
             <w:tcBorders>
               <w:top w:val="single" w:sz="1" w:space="0" w:color="auto"/>
               <w:left w:val="single" w:sz="1" w:space="0" w:color="auto"/>
@@ -5092,13 +4916,41 @@
                 <w:lang w:val="es-ES"/>
               </w:rPr>
             </w:pPr>
-            <w:r>
-              <w:rPr>
-                <w:sz w:val="14"/>
-                <w:szCs w:val="14"/>
-                <w:lang w:val="es-ES"/>
-              </w:rPr>
-              <w:t>esTipoPrimitivo(nuevoTipo)</w:t>
+            <w:proofErr w:type="spellStart"/>
+            <w:r>
+              <w:rPr>
+                <w:sz w:val="14"/>
+                <w:szCs w:val="14"/>
+                <w:lang w:val="es-ES"/>
+              </w:rPr>
+              <w:t>esTipoPrimitivo</w:t>
+            </w:r>
+            <w:proofErr w:type="spellEnd"/>
+            <w:r>
+              <w:rPr>
+                <w:sz w:val="14"/>
+                <w:szCs w:val="14"/>
+                <w:lang w:val="es-ES"/>
+              </w:rPr>
+              <w:t>(</w:t>
+            </w:r>
+            <w:proofErr w:type="spellStart"/>
+            <w:r>
+              <w:rPr>
+                <w:sz w:val="14"/>
+                <w:szCs w:val="14"/>
+                <w:lang w:val="es-ES"/>
+              </w:rPr>
+              <w:t>nuevoTipo</w:t>
+            </w:r>
+            <w:proofErr w:type="spellEnd"/>
+            <w:r>
+              <w:rPr>
+                <w:sz w:val="14"/>
+                <w:szCs w:val="14"/>
+                <w:lang w:val="es-ES"/>
+              </w:rPr>
+              <w:t>)</w:t>
             </w:r>
           </w:p>
           <w:p>
@@ -5118,7 +4970,7 @@
                 <w:szCs w:val="14"/>
                 <w:lang w:val="es-ES"/>
               </w:rPr>
-              <w:t>esTipoPrimitivo (expresion.tipo)</w:t>
+              <w:t>esTipoPrimitivo(expresion.tipo)</w:t>
             </w:r>
           </w:p>
           <w:p>
@@ -5135,7 +4987,61 @@
                 <w:szCs w:val="14"/>
                 <w:lang w:val="es-ES"/>
               </w:rPr>
-              <w:t>~ mismoTipo(nuevoTipo, expresion.tipo)</w:t>
+              <w:t xml:space="preserve">~ </w:t>
+            </w:r>
+            <w:proofErr w:type="spellStart"/>
+            <w:r>
+              <w:rPr>
+                <w:sz w:val="14"/>
+                <w:szCs w:val="14"/>
+                <w:lang w:val="es-ES"/>
+              </w:rPr>
+              <w:t>mismoTipo</w:t>
+            </w:r>
+            <w:proofErr w:type="spellEnd"/>
+            <w:r>
+              <w:rPr>
+                <w:sz w:val="14"/>
+                <w:szCs w:val="14"/>
+                <w:lang w:val="es-ES"/>
+              </w:rPr>
+              <w:t>(</w:t>
+            </w:r>
+            <w:proofErr w:type="spellStart"/>
+            <w:r>
+              <w:rPr>
+                <w:sz w:val="14"/>
+                <w:szCs w:val="14"/>
+                <w:lang w:val="es-ES"/>
+              </w:rPr>
+              <w:t>nuevoTipo</w:t>
+            </w:r>
+            <w:proofErr w:type="spellEnd"/>
+            <w:r>
+              <w:rPr>
+                <w:sz w:val="14"/>
+                <w:szCs w:val="14"/>
+                <w:lang w:val="es-ES"/>
+              </w:rPr>
+              <w:t xml:space="preserve">, </w:t>
+            </w:r>
+            <w:proofErr w:type="spellStart"/>
+            <w:r>
+              <w:rPr>
+                <w:sz w:val="14"/>
+                <w:szCs w:val="14"/>
+                <w:lang w:val="es-ES"/>
+              </w:rPr>
+              <w:t>expresion.tipo</w:t>
+            </w:r>
+            <w:proofErr w:type="spellEnd"/>
+            <w:r>
+              <w:rPr>
+                <w:sz w:val="14"/>
+                <w:szCs w:val="14"/>
+                <w:lang w:val="es-ES"/>
+              </w:rPr>
+              <w:t>)</w:t>
             </w:r>
           </w:p>
         </w:tc>
@@ -5188,7 +5094,7 @@
       <w:tr>
         <w:tc>
           <w:tcPr>
-            <w:tcW w:w="6191" w:type="dxa"/>
+            <w:tcW w:w="5778" w:type="dxa"/>
             <w:tcBorders>
               <w:top w:val="single" w:sz="1" w:space="0" w:color="auto"/>
               <w:left w:val="single" w:sz="1" w:space="0" w:color="auto"/>
@@ -5272,7 +5178,7 @@
         </w:tc>
         <w:tc>
           <w:tcPr>
-            <w:tcW w:w="2706" w:type="dxa"/>
+            <w:tcW w:w="3119" w:type="dxa"/>
             <w:tcBorders>
               <w:top w:val="single" w:sz="1" w:space="0" w:color="auto"/>
               <w:left w:val="single" w:sz="1" w:space="0" w:color="auto"/>
@@ -5305,14 +5211,68 @@
                 <w:lang w:val="es-ES"/>
               </w:rPr>
             </w:pPr>
-            <w:r>
-              <w:rPr>
-                <w:sz w:val="14"/>
-                <w:szCs w:val="14"/>
-                <w:lang w:val="es-ES"/>
-              </w:rPr>
-              <w:t>expi.tipo == definicion.paramsi.tipo</w:t>
-            </w:r>
+            <w:proofErr w:type="spellStart"/>
+            <w:r>
+              <w:rPr>
+                <w:sz w:val="14"/>
+                <w:szCs w:val="14"/>
+                <w:lang w:val="es-ES"/>
+              </w:rPr>
+              <w:t>params</w:t>
+            </w:r>
+            <w:r>
+              <w:rPr>
+                <w:sz w:val="14"/>
+                <w:szCs w:val="14"/>
+                <w:vertAlign w:val="subscript"/>
+                <w:lang w:val="es-ES"/>
+              </w:rPr>
+              <w:t>i</w:t>
+            </w:r>
+            <w:r>
+              <w:rPr>
+                <w:sz w:val="14"/>
+                <w:szCs w:val="14"/>
+                <w:lang w:val="es-ES"/>
+              </w:rPr>
+              <w:t>.tipo</w:t>
+            </w:r>
+            <w:proofErr w:type="spellEnd"/>
+            <w:r>
+              <w:rPr>
+                <w:sz w:val="14"/>
+                <w:szCs w:val="14"/>
+                <w:lang w:val="es-ES"/>
+              </w:rPr>
+              <w:t xml:space="preserve"> == </w:t>
+            </w:r>
+            <w:proofErr w:type="spellStart"/>
+            <w:r>
+              <w:rPr>
+                <w:sz w:val="14"/>
+                <w:szCs w:val="14"/>
+                <w:lang w:val="es-ES"/>
+              </w:rPr>
+              <w:t>definicion.params</w:t>
+            </w:r>
+            <w:r>
+              <w:rPr>
+                <w:sz w:val="14"/>
+                <w:szCs w:val="14"/>
+                <w:vertAlign w:val="subscript"/>
+                <w:lang w:val="es-ES"/>
+              </w:rPr>
+              <w:t>i</w:t>
+            </w:r>
+            <w:r>
+              <w:rPr>
+                <w:sz w:val="14"/>
+                <w:szCs w:val="14"/>
+                <w:lang w:val="es-ES"/>
+              </w:rPr>
+              <w:t>.tipo</w:t>
+            </w:r>
+            <w:proofErr w:type="spellEnd"/>
           </w:p>
           <w:p>
             <w:pPr>
@@ -5322,7 +5282,6 @@
                 <w:lang w:val="es-ES"/>
               </w:rPr>
             </w:pPr>
-            <w:proofErr w:type="spellStart"/>
             <w:r>
               <w:rPr>
                 <w:sz w:val="14"/>
@@ -5337,9 +5296,16 @@
                 <w:szCs w:val="14"/>
                 <w:lang w:val="es-ES"/>
               </w:rPr>
-              <w:t>efinicion.tipoRetorno</w:t>
-            </w:r>
-            <w:proofErr w:type="spellEnd"/>
+              <w:t xml:space="preserve">efinicion.tipoRetorno </w:t>
+            </w:r>
+            <w:r>
+              <w:rPr>
+                <w:sz w:val="14"/>
+                <w:szCs w:val="14"/>
+                <w:lang w:val="es-ES"/>
+              </w:rPr>
+              <w:t>≠</w:t>
+            </w:r>
             <w:r>
               <w:rPr>
                 <w:sz w:val="14"/>
@@ -5354,18 +5320,8 @@
                 <w:szCs w:val="14"/>
                 <w:lang w:val="es-ES"/>
               </w:rPr>
-              <w:t>≠</w:t>
-            </w:r>
-            <w:proofErr w:type="spellStart"/>
-            <w:r>
-              <w:rPr>
-                <w:sz w:val="14"/>
-                <w:szCs w:val="14"/>
-                <w:lang w:val="es-ES"/>
-              </w:rPr>
               <w:t>TipoVoid</w:t>
             </w:r>
-            <w:proofErr w:type="spellEnd"/>
           </w:p>
         </w:tc>
         <w:tc>
@@ -5395,7 +5351,6 @@
               </w:rPr>
               <w:t xml:space="preserve">tipo = </w:t>
             </w:r>
-            <w:proofErr w:type="spellStart"/>
             <w:r>
               <w:rPr>
                 <w:sz w:val="14"/>
@@ -5420,7 +5375,6 @@
               </w:rPr>
               <w:t>Retorno</w:t>
             </w:r>
-            <w:proofErr w:type="spellEnd"/>
           </w:p>
           <w:p>
             <w:pPr>
@@ -5445,7 +5399,7 @@
       <w:tr>
         <w:tc>
           <w:tcPr>
-            <w:tcW w:w="6191" w:type="dxa"/>
+            <w:tcW w:w="5778" w:type="dxa"/>
             <w:tcBorders>
               <w:top w:val="single" w:sz="1" w:space="0" w:color="auto"/>
               <w:left w:val="single" w:sz="1" w:space="0" w:color="auto"/>
@@ -5529,7 +5483,7 @@
         </w:tc>
         <w:tc>
           <w:tcPr>
-            <w:tcW w:w="2706" w:type="dxa"/>
+            <w:tcW w:w="3119" w:type="dxa"/>
             <w:tcBorders>
               <w:top w:val="single" w:sz="1" w:space="0" w:color="auto"/>
               <w:left w:val="single" w:sz="1" w:space="0" w:color="auto"/>
@@ -5545,41 +5499,13 @@
                 <w:lang w:val="es-ES"/>
               </w:rPr>
             </w:pPr>
-            <w:proofErr w:type="spellStart"/>
-            <w:r>
-              <w:rPr>
-                <w:sz w:val="14"/>
-                <w:szCs w:val="14"/>
-                <w:lang w:val="es-ES"/>
-              </w:rPr>
-              <w:t>array.tipo</w:t>
-            </w:r>
-            <w:proofErr w:type="spellEnd"/>
-            <w:r>
-              <w:rPr>
-                <w:sz w:val="14"/>
-                <w:szCs w:val="14"/>
-                <w:lang w:val="es-ES"/>
-              </w:rPr>
-              <w:t xml:space="preserve"> == </w:t>
-            </w:r>
-            <w:proofErr w:type="spellStart"/>
-            <w:r>
-              <w:rPr>
-                <w:sz w:val="14"/>
-                <w:szCs w:val="14"/>
-                <w:lang w:val="es-ES"/>
-              </w:rPr>
-              <w:t>tipoArray</w:t>
-            </w:r>
-            <w:proofErr w:type="spellEnd"/>
-            <w:r>
-              <w:rPr>
-                <w:sz w:val="14"/>
-                <w:szCs w:val="14"/>
-                <w:lang w:val="es-ES"/>
-              </w:rPr>
-              <w:t xml:space="preserve"> </w:t>
+            <w:r>
+              <w:rPr>
+                <w:sz w:val="14"/>
+                <w:szCs w:val="14"/>
+                <w:lang w:val="es-ES"/>
+              </w:rPr>
+              <w:t xml:space="preserve">array.tipo == tipoArray </w:t>
             </w:r>
           </w:p>
           <w:p>
@@ -5590,23 +5516,13 @@
                 <w:lang w:val="es-ES"/>
               </w:rPr>
             </w:pPr>
-            <w:proofErr w:type="spellStart"/>
-            <w:r>
-              <w:rPr>
-                <w:sz w:val="14"/>
-                <w:szCs w:val="14"/>
-                <w:lang w:val="es-ES"/>
-              </w:rPr>
-              <w:t>indice.tipo</w:t>
-            </w:r>
-            <w:proofErr w:type="spellEnd"/>
-            <w:r>
-              <w:rPr>
-                <w:sz w:val="14"/>
-                <w:szCs w:val="14"/>
-                <w:lang w:val="es-ES"/>
-              </w:rPr>
-              <w:t xml:space="preserve"> =</w:t>
+            <w:r>
+              <w:rPr>
+                <w:sz w:val="14"/>
+                <w:szCs w:val="14"/>
+                <w:lang w:val="es-ES"/>
+              </w:rPr>
+              <w:t>indice.tipo =</w:t>
             </w:r>
             <w:r>
               <w:rPr>
@@ -5622,18 +5538,8 @@
                 <w:szCs w:val="14"/>
                 <w:lang w:val="es-ES"/>
               </w:rPr>
-              <w:t xml:space="preserve"> </w:t>
-            </w:r>
-            <w:proofErr w:type="spellStart"/>
-            <w:r>
-              <w:rPr>
-                <w:sz w:val="14"/>
-                <w:szCs w:val="14"/>
-                <w:lang w:val="es-ES"/>
-              </w:rPr>
-              <w:t>tipoEntero</w:t>
-            </w:r>
-            <w:proofErr w:type="spellEnd"/>
+              <w:t xml:space="preserve"> tipoEntero</w:t>
+            </w:r>
           </w:p>
         </w:tc>
         <w:tc>
@@ -5692,7 +5598,7 @@
       <w:tr>
         <w:tc>
           <w:tcPr>
-            <w:tcW w:w="6191" w:type="dxa"/>
+            <w:tcW w:w="5778" w:type="dxa"/>
             <w:tcBorders>
               <w:top w:val="single" w:sz="1" w:space="0" w:color="auto"/>
               <w:left w:val="single" w:sz="1" w:space="0" w:color="auto"/>
@@ -5776,7 +5682,7 @@
         </w:tc>
         <w:tc>
           <w:tcPr>
-            <w:tcW w:w="2706" w:type="dxa"/>
+            <w:tcW w:w="3119" w:type="dxa"/>
             <w:tcBorders>
               <w:top w:val="single" w:sz="1" w:space="0" w:color="auto"/>
               <w:left w:val="single" w:sz="1" w:space="0" w:color="auto"/>
@@ -5792,34 +5698,14 @@
                 <w:lang w:val="es-ES"/>
               </w:rPr>
             </w:pPr>
-            <w:proofErr w:type="spellStart"/>
-            <w:r>
-              <w:rPr>
-                <w:sz w:val="14"/>
-                <w:szCs w:val="14"/>
-                <w:lang w:val="es-ES"/>
-              </w:rPr>
-              <w:t>struct.tipo</w:t>
-            </w:r>
-            <w:proofErr w:type="spellEnd"/>
-            <w:r>
-              <w:rPr>
-                <w:sz w:val="14"/>
-                <w:szCs w:val="14"/>
-                <w:lang w:val="es-ES"/>
-              </w:rPr>
-              <w:t xml:space="preserve"> == </w:t>
-            </w:r>
-            <w:proofErr w:type="spellStart"/>
-            <w:r>
-              <w:rPr>
-                <w:sz w:val="14"/>
-                <w:szCs w:val="14"/>
-                <w:lang w:val="es-ES"/>
-              </w:rPr>
-              <w:t>TipoStruct</w:t>
-            </w:r>
-            <w:proofErr w:type="spellEnd"/>
+            <w:r>
+              <w:rPr>
+                <w:sz w:val="14"/>
+                <w:szCs w:val="14"/>
+                <w:lang w:val="es-ES"/>
+              </w:rPr>
+              <w:t>struct.tipo == TipoStruct</w:t>
+            </w:r>
           </w:p>
         </w:tc>
         <w:tc>
@@ -5884,7 +5770,7 @@
       <w:tr>
         <w:tc>
           <w:tcPr>
-            <w:tcW w:w="6191" w:type="dxa"/>
+            <w:tcW w:w="5778" w:type="dxa"/>
             <w:tcBorders>
               <w:top w:val="single" w:sz="1" w:space="0" w:color="auto"/>
               <w:left w:val="single" w:sz="1" w:space="0" w:color="auto"/>
@@ -5906,13 +5792,14 @@
                 <w:sz w:val="16"/>
                 <w:szCs w:val="16"/>
               </w:rPr>
+              <w:lastRenderedPageBreak/>
               <w:t> </w:t>
             </w:r>
           </w:p>
         </w:tc>
         <w:tc>
           <w:tcPr>
-            <w:tcW w:w="2706" w:type="dxa"/>
+            <w:tcW w:w="3119" w:type="dxa"/>
             <w:tcBorders>
               <w:top w:val="single" w:sz="1" w:space="0" w:color="auto"/>
               <w:left w:val="single" w:sz="1" w:space="0" w:color="auto"/>
@@ -6359,7 +6246,6 @@
               <w:rPr>
                 <w:rStyle w:val="td-10-c"/>
               </w:rPr>
-              <w:lastRenderedPageBreak/>
               <w:t> </w:t>
             </w:r>
           </w:p>
@@ -7197,7 +7083,7 @@
   <w:style w:type="paragraph" w:default="1" w:styleId="Normal">
     <w:name w:val="Normal"/>
     <w:qFormat/>
-    <w:rsid w:val="00674A9E"/>
+    <w:rsid w:val="00260FB2"/>
   </w:style>
   <w:style w:type="paragraph" w:styleId="Ttulo1">
     <w:name w:val="heading 1"/>

</xml_diff>

<commit_message>
tipo retorno tiene que ser simple
</commit_message>
<xml_diff>
--- a/metalenguajes/GramáticaAtribuida.docx
+++ b/metalenguajes/GramáticaAtribuida.docx
@@ -1794,25 +1794,7 @@
                 <w:szCs w:val="14"/>
                 <w:lang w:val="es-ES"/>
               </w:rPr>
-              <w:t xml:space="preserve">Si </w:t>
-            </w:r>
-            <w:proofErr w:type="spellStart"/>
-            <w:r>
-              <w:rPr>
-                <w:sz w:val="14"/>
-                <w:szCs w:val="14"/>
-                <w:lang w:val="es-ES"/>
-              </w:rPr>
-              <w:t>expresiones.size</w:t>
-            </w:r>
-            <w:proofErr w:type="spellEnd"/>
-            <w:r>
-              <w:rPr>
-                <w:sz w:val="14"/>
-                <w:szCs w:val="14"/>
-                <w:lang w:val="es-ES"/>
-              </w:rPr>
-              <w:t>() &gt; 0</w:t>
+              <w:t>Si expresiones.size() &gt; 0</w:t>
             </w:r>
           </w:p>
           <w:p>
@@ -1824,41 +1806,21 @@
                 <w:lang w:val="es-ES"/>
               </w:rPr>
             </w:pPr>
-            <w:proofErr w:type="spellStart"/>
             <w:r>
               <w:rPr>
                 <w:sz w:val="14"/>
                 <w:szCs w:val="14"/>
                 <w:lang w:val="es-ES"/>
               </w:rPr>
-              <w:t>esTipoPrimitivo</w:t>
-            </w:r>
-            <w:proofErr w:type="spellEnd"/>
+              <w:t>esTipoPrimitivo(</w:t>
+            </w:r>
             <w:r>
               <w:rPr>
                 <w:sz w:val="14"/>
                 <w:szCs w:val="14"/>
                 <w:lang w:val="es-ES"/>
               </w:rPr>
-              <w:t>(</w:t>
-            </w:r>
-            <w:proofErr w:type="spellStart"/>
-            <w:r>
-              <w:rPr>
-                <w:sz w:val="14"/>
-                <w:szCs w:val="14"/>
-                <w:lang w:val="es-ES"/>
-              </w:rPr>
-              <w:t>expresiones.get</w:t>
-            </w:r>
-            <w:proofErr w:type="spellEnd"/>
-            <w:r>
-              <w:rPr>
-                <w:sz w:val="14"/>
-                <w:szCs w:val="14"/>
-                <w:lang w:val="es-ES"/>
-              </w:rPr>
-              <w:t>(0)</w:t>
+              <w:t>expresiones.get(0)</w:t>
             </w:r>
             <w:r>
               <w:rPr>
@@ -2641,7 +2603,6 @@
                 <w:szCs w:val="14"/>
               </w:rPr>
             </w:pPr>
-            <w:proofErr w:type="spellStart"/>
             <w:r>
               <w:rPr>
                 <w:sz w:val="14"/>
@@ -2665,25 +2626,7 @@
                 <w:szCs w:val="14"/>
                 <w:lang w:val="es-ES"/>
               </w:rPr>
-              <w:t>.tipo</w:t>
-            </w:r>
-            <w:proofErr w:type="spellEnd"/>
-            <w:r>
-              <w:rPr>
-                <w:sz w:val="14"/>
-                <w:szCs w:val="14"/>
-                <w:lang w:val="es-ES"/>
-              </w:rPr>
-              <w:t xml:space="preserve"> == </w:t>
-            </w:r>
-            <w:proofErr w:type="spellStart"/>
-            <w:r>
-              <w:rPr>
-                <w:sz w:val="14"/>
-                <w:szCs w:val="14"/>
-                <w:lang w:val="es-ES"/>
-              </w:rPr>
-              <w:t>definicion.params</w:t>
+              <w:t>.tipo == definicion.params</w:t>
             </w:r>
             <w:r>
               <w:rPr>
@@ -2702,7 +2645,6 @@
               </w:rPr>
               <w:t>.tipo</w:t>
             </w:r>
-            <w:proofErr w:type="spellEnd"/>
           </w:p>
         </w:tc>
         <w:tc>
@@ -2818,25 +2760,40 @@
                 <w:szCs w:val="14"/>
                 <w:lang w:val="es-ES"/>
               </w:rPr>
-              <w:t xml:space="preserve">Si </w:t>
-            </w:r>
-            <w:proofErr w:type="spellStart"/>
+              <w:t>esTipoPrimitivo(expresión</w:t>
+            </w:r>
             <w:r>
               <w:rPr>
                 <w:sz w:val="14"/>
                 <w:szCs w:val="14"/>
                 <w:lang w:val="es-ES"/>
               </w:rPr>
-              <w:t>expresión.size</w:t>
-            </w:r>
-            <w:proofErr w:type="spellEnd"/>
+              <w:t>.get(0).</w:t>
+            </w:r>
             <w:r>
               <w:rPr>
                 <w:sz w:val="14"/>
                 <w:szCs w:val="14"/>
                 <w:lang w:val="es-ES"/>
               </w:rPr>
-              <w:t>()</w:t>
+              <w:t>tipo)</w:t>
+            </w:r>
+          </w:p>
+          <w:p>
+            <w:pPr>
+              <w:rPr>
+                <w:sz w:val="14"/>
+                <w:szCs w:val="14"/>
+                <w:lang w:val="es-ES"/>
+              </w:rPr>
+            </w:pPr>
+            <w:r>
+              <w:rPr>
+                <w:sz w:val="14"/>
+                <w:szCs w:val="14"/>
+                <w:lang w:val="es-ES"/>
+              </w:rPr>
+              <w:t>Si expresión.size()</w:t>
             </w:r>
             <w:r>
               <w:rPr>
@@ -2897,23 +2854,13 @@
                 <w:lang w:val="es-ES"/>
               </w:rPr>
             </w:pPr>
-            <w:proofErr w:type="spellStart"/>
             <w:r>
               <w:rPr>
                 <w:sz w:val="14"/>
                 <w:szCs w:val="14"/>
                 <w:lang w:val="es-ES"/>
               </w:rPr>
-              <w:t>else</w:t>
-            </w:r>
-            <w:proofErr w:type="spellEnd"/>
-            <w:r>
-              <w:rPr>
-                <w:sz w:val="14"/>
-                <w:szCs w:val="14"/>
-                <w:lang w:val="es-ES"/>
-              </w:rPr>
-              <w:t>:</w:t>
+              <w:t>else:</w:t>
             </w:r>
           </w:p>
           <w:p>
@@ -2947,7 +2894,23 @@
                 <w:szCs w:val="14"/>
                 <w:lang w:val="es-ES"/>
               </w:rPr>
-              <w:t>= expresion.tipo</w:t>
+              <w:t xml:space="preserve">= </w:t>
+            </w:r>
+            <w:r>
+              <w:rPr>
+                <w:sz w:val="14"/>
+                <w:szCs w:val="14"/>
+                <w:lang w:val="es-ES"/>
+              </w:rPr>
+              <w:t>expresión.get(0)</w:t>
+            </w:r>
+            <w:r>
+              <w:rPr>
+                <w:sz w:val="14"/>
+                <w:szCs w:val="14"/>
+                <w:lang w:val="es-ES"/>
+              </w:rPr>
+              <w:t>.tipo</w:t>
             </w:r>
           </w:p>
         </w:tc>
@@ -2996,6 +2959,7 @@
                 <w:sz w:val="16"/>
                 <w:szCs w:val="16"/>
               </w:rPr>
+              <w:lastRenderedPageBreak/>
               <w:t> </w:t>
             </w:r>
           </w:p>
@@ -3064,7 +3028,6 @@
                 <w:sz w:val="16"/>
                 <w:szCs w:val="16"/>
               </w:rPr>
-              <w:lastRenderedPageBreak/>
               <w:t>constanteEntero</w:t>
             </w:r>
             <w:r>
@@ -3543,25 +3506,7 @@
                 <w:szCs w:val="14"/>
                 <w:lang w:val="es-ES"/>
               </w:rPr>
-              <w:t xml:space="preserve">Si es el nombre de un campo de </w:t>
-            </w:r>
-            <w:proofErr w:type="spellStart"/>
-            <w:r>
-              <w:rPr>
-                <w:sz w:val="14"/>
-                <w:szCs w:val="14"/>
-                <w:lang w:val="es-ES"/>
-              </w:rPr>
-              <w:t>Struct</w:t>
-            </w:r>
-            <w:proofErr w:type="spellEnd"/>
-            <w:r>
-              <w:rPr>
-                <w:sz w:val="14"/>
-                <w:szCs w:val="14"/>
-                <w:lang w:val="es-ES"/>
-              </w:rPr>
-              <w:t>:</w:t>
+              <w:t>Si es el nombre de un campo de Struct:</w:t>
             </w:r>
           </w:p>
           <w:p>
@@ -3573,23 +3518,21 @@
                 <w:lang w:val="es-ES"/>
               </w:rPr>
             </w:pPr>
-            <w:proofErr w:type="spellStart"/>
             <w:r>
               <w:rPr>
                 <w:sz w:val="14"/>
                 <w:szCs w:val="14"/>
                 <w:lang w:val="es-ES"/>
               </w:rPr>
-              <w:t>TipoStruct.getCampo</w:t>
-            </w:r>
-            <w:proofErr w:type="spellEnd"/>
+              <w:t xml:space="preserve">TipoStruct.getCampo(nombre) </w:t>
+            </w:r>
             <w:r>
               <w:rPr>
                 <w:sz w:val="14"/>
                 <w:szCs w:val="14"/>
                 <w:lang w:val="es-ES"/>
               </w:rPr>
-              <w:t xml:space="preserve">(nombre) </w:t>
+              <w:t>≠</w:t>
             </w:r>
             <w:r>
               <w:rPr>
@@ -3597,26 +3540,8 @@
                 <w:szCs w:val="14"/>
                 <w:lang w:val="es-ES"/>
               </w:rPr>
-              <w:t>≠</w:t>
-            </w:r>
-            <w:r>
-              <w:rPr>
-                <w:sz w:val="14"/>
-                <w:szCs w:val="14"/>
-                <w:lang w:val="es-ES"/>
-              </w:rPr>
-              <w:t xml:space="preserve"> </w:t>
-            </w:r>
-            <w:proofErr w:type="spellStart"/>
-            <w:r>
-              <w:rPr>
-                <w:sz w:val="14"/>
-                <w:szCs w:val="14"/>
-                <w:lang w:val="es-ES"/>
-              </w:rPr>
-              <w:t>null</w:t>
-            </w:r>
-            <w:proofErr w:type="spellEnd"/>
+              <w:t xml:space="preserve"> null</w:t>
+            </w:r>
           </w:p>
           <w:p>
             <w:pPr>
@@ -3652,25 +3577,7 @@
                 <w:szCs w:val="14"/>
                 <w:lang w:val="es-ES"/>
               </w:rPr>
-              <w:t xml:space="preserve">Si es el nombre de un campo de </w:t>
-            </w:r>
-            <w:proofErr w:type="spellStart"/>
-            <w:r>
-              <w:rPr>
-                <w:sz w:val="14"/>
-                <w:szCs w:val="14"/>
-                <w:lang w:val="es-ES"/>
-              </w:rPr>
-              <w:t>Struct</w:t>
-            </w:r>
-            <w:proofErr w:type="spellEnd"/>
-            <w:r>
-              <w:rPr>
-                <w:sz w:val="14"/>
-                <w:szCs w:val="14"/>
-                <w:lang w:val="es-ES"/>
-              </w:rPr>
-              <w:t>:</w:t>
+              <w:t>Si es el nombre de un campo de Struct:</w:t>
             </w:r>
           </w:p>
           <w:p>
@@ -3689,25 +3596,7 @@
                 <w:szCs w:val="14"/>
                 <w:lang w:val="es-ES"/>
               </w:rPr>
-              <w:t xml:space="preserve">Tipo = </w:t>
-            </w:r>
-            <w:proofErr w:type="spellStart"/>
-            <w:r>
-              <w:rPr>
-                <w:sz w:val="14"/>
-                <w:szCs w:val="14"/>
-                <w:lang w:val="es-ES"/>
-              </w:rPr>
-              <w:t>TipoStruct.getCampo</w:t>
-            </w:r>
-            <w:proofErr w:type="spellEnd"/>
-            <w:r>
-              <w:rPr>
-                <w:sz w:val="14"/>
-                <w:szCs w:val="14"/>
-                <w:lang w:val="es-ES"/>
-              </w:rPr>
-              <w:t>(nombre).tipo</w:t>
+              <w:t>Tipo = TipoStruct.getCampo(nombre).tipo</w:t>
             </w:r>
           </w:p>
           <w:p>
@@ -3719,23 +3608,13 @@
                 <w:lang w:val="es-ES"/>
               </w:rPr>
             </w:pPr>
-            <w:proofErr w:type="spellStart"/>
             <w:r>
               <w:rPr>
                 <w:sz w:val="14"/>
                 <w:szCs w:val="14"/>
                 <w:lang w:val="es-ES"/>
               </w:rPr>
-              <w:t>Else</w:t>
-            </w:r>
-            <w:proofErr w:type="spellEnd"/>
-            <w:r>
-              <w:rPr>
-                <w:sz w:val="14"/>
-                <w:szCs w:val="14"/>
-                <w:lang w:val="es-ES"/>
-              </w:rPr>
-              <w:t>:</w:t>
+              <w:t>Else:</w:t>
             </w:r>
           </w:p>
           <w:p>
@@ -4336,7 +4215,6 @@
             <w:pPr>
               <w:pStyle w:val="spannodo-21"/>
             </w:pPr>
-            <w:proofErr w:type="spellStart"/>
             <w:r>
               <w:rPr>
                 <w:rStyle w:val="spannodo-21-c"/>
@@ -4346,7 +4224,6 @@
               </w:rPr>
               <w:t>comparacion</w:t>
             </w:r>
-            <w:proofErr w:type="spellEnd"/>
             <w:r>
               <w:rPr>
                 <w:rStyle w:val="td-10-c"/>
@@ -4916,41 +4793,13 @@
                 <w:lang w:val="es-ES"/>
               </w:rPr>
             </w:pPr>
-            <w:proofErr w:type="spellStart"/>
             <w:r>
               <w:rPr>
                 <w:sz w:val="14"/>
                 <w:szCs w:val="14"/>
                 <w:lang w:val="es-ES"/>
               </w:rPr>
-              <w:t>esTipoPrimitivo</w:t>
-            </w:r>
-            <w:proofErr w:type="spellEnd"/>
-            <w:r>
-              <w:rPr>
-                <w:sz w:val="14"/>
-                <w:szCs w:val="14"/>
-                <w:lang w:val="es-ES"/>
-              </w:rPr>
-              <w:t>(</w:t>
-            </w:r>
-            <w:proofErr w:type="spellStart"/>
-            <w:r>
-              <w:rPr>
-                <w:sz w:val="14"/>
-                <w:szCs w:val="14"/>
-                <w:lang w:val="es-ES"/>
-              </w:rPr>
-              <w:t>nuevoTipo</w:t>
-            </w:r>
-            <w:proofErr w:type="spellEnd"/>
-            <w:r>
-              <w:rPr>
-                <w:sz w:val="14"/>
-                <w:szCs w:val="14"/>
-                <w:lang w:val="es-ES"/>
-              </w:rPr>
-              <w:t>)</w:t>
+              <w:t>esTipoPrimitivo(nuevoTipo)</w:t>
             </w:r>
           </w:p>
           <w:p>
@@ -4987,61 +4836,7 @@
                 <w:szCs w:val="14"/>
                 <w:lang w:val="es-ES"/>
               </w:rPr>
-              <w:t xml:space="preserve">~ </w:t>
-            </w:r>
-            <w:proofErr w:type="spellStart"/>
-            <w:r>
-              <w:rPr>
-                <w:sz w:val="14"/>
-                <w:szCs w:val="14"/>
-                <w:lang w:val="es-ES"/>
-              </w:rPr>
-              <w:t>mismoTipo</w:t>
-            </w:r>
-            <w:proofErr w:type="spellEnd"/>
-            <w:r>
-              <w:rPr>
-                <w:sz w:val="14"/>
-                <w:szCs w:val="14"/>
-                <w:lang w:val="es-ES"/>
-              </w:rPr>
-              <w:t>(</w:t>
-            </w:r>
-            <w:proofErr w:type="spellStart"/>
-            <w:r>
-              <w:rPr>
-                <w:sz w:val="14"/>
-                <w:szCs w:val="14"/>
-                <w:lang w:val="es-ES"/>
-              </w:rPr>
-              <w:t>nuevoTipo</w:t>
-            </w:r>
-            <w:proofErr w:type="spellEnd"/>
-            <w:r>
-              <w:rPr>
-                <w:sz w:val="14"/>
-                <w:szCs w:val="14"/>
-                <w:lang w:val="es-ES"/>
-              </w:rPr>
-              <w:t xml:space="preserve">, </w:t>
-            </w:r>
-            <w:proofErr w:type="spellStart"/>
-            <w:r>
-              <w:rPr>
-                <w:sz w:val="14"/>
-                <w:szCs w:val="14"/>
-                <w:lang w:val="es-ES"/>
-              </w:rPr>
-              <w:t>expresion.tipo</w:t>
-            </w:r>
-            <w:proofErr w:type="spellEnd"/>
-            <w:r>
-              <w:rPr>
-                <w:sz w:val="14"/>
-                <w:szCs w:val="14"/>
-                <w:lang w:val="es-ES"/>
-              </w:rPr>
-              <w:t>)</w:t>
+              <w:t>~ mismoTipo(nuevoTipo, expresion.tipo)</w:t>
             </w:r>
           </w:p>
         </w:tc>
@@ -5211,7 +5006,6 @@
                 <w:lang w:val="es-ES"/>
               </w:rPr>
             </w:pPr>
-            <w:proofErr w:type="spellStart"/>
             <w:r>
               <w:rPr>
                 <w:sz w:val="14"/>
@@ -5235,25 +5029,7 @@
                 <w:szCs w:val="14"/>
                 <w:lang w:val="es-ES"/>
               </w:rPr>
-              <w:t>.tipo</w:t>
-            </w:r>
-            <w:proofErr w:type="spellEnd"/>
-            <w:r>
-              <w:rPr>
-                <w:sz w:val="14"/>
-                <w:szCs w:val="14"/>
-                <w:lang w:val="es-ES"/>
-              </w:rPr>
-              <w:t xml:space="preserve"> == </w:t>
-            </w:r>
-            <w:proofErr w:type="spellStart"/>
-            <w:r>
-              <w:rPr>
-                <w:sz w:val="14"/>
-                <w:szCs w:val="14"/>
-                <w:lang w:val="es-ES"/>
-              </w:rPr>
-              <w:t>definicion.params</w:t>
+              <w:t>.tipo == definicion.params</w:t>
             </w:r>
             <w:r>
               <w:rPr>
@@ -5272,7 +5048,6 @@
               </w:rPr>
               <w:t>.tipo</w:t>
             </w:r>
-            <w:proofErr w:type="spellEnd"/>
           </w:p>
           <w:p>
             <w:pPr>
@@ -5762,6 +5537,7 @@
                 <w:szCs w:val="14"/>
                 <w:lang w:val="es-ES"/>
               </w:rPr>
+              <w:lastRenderedPageBreak/>
               <w:t>modificable = true</w:t>
             </w:r>
           </w:p>

</xml_diff>